<commit_message>
Aufgabenstellung, Projektplanung bis Soll-Ist, Projektauftrag, Ausgangslage fertig dokumentiert
</commit_message>
<xml_diff>
--- a/Documentation/IPA_2024_Softec_Jira_Synchronizer_für_das_interne_Leistungserfassungssystem_Lötscher_Simon_André.docx
+++ b/Documentation/IPA_2024_Softec_Jira_Synchronizer_für_das_interne_Leistungserfassungssystem_Lötscher_Simon_André.docx
@@ -88,20 +88,8 @@
                                     <w:szCs w:val="76"/>
                                     <w:lang w:val="de-CH"/>
                                   </w:rPr>
-                                  <w:t xml:space="preserve">Jira </w:t>
+                                  <w:t>Jira Synchronizer</w:t>
                                 </w:r>
-                                <w:proofErr w:type="spellStart"/>
-                                <w:r>
-                                  <w:rPr>
-                                    <w:rFonts w:ascii="Imago" w:hAnsi="Imago"/>
-                                    <w:b/>
-                                    <w:sz w:val="72"/>
-                                    <w:szCs w:val="76"/>
-                                    <w:lang w:val="de-CH"/>
-                                  </w:rPr>
-                                  <w:t>Synchronizer</w:t>
-                                </w:r>
-                                <w:proofErr w:type="spellEnd"/>
                                 <w:r>
                                   <w:rPr>
                                     <w:rFonts w:ascii="Imago" w:hAnsi="Imago"/>
@@ -356,20 +344,8 @@
                               <w:szCs w:val="76"/>
                               <w:lang w:val="de-CH"/>
                             </w:rPr>
-                            <w:t xml:space="preserve">Jira </w:t>
+                            <w:t>Jira Synchronizer</w:t>
                           </w:r>
-                          <w:proofErr w:type="spellStart"/>
-                          <w:r>
-                            <w:rPr>
-                              <w:rFonts w:ascii="Imago" w:hAnsi="Imago"/>
-                              <w:b/>
-                              <w:sz w:val="72"/>
-                              <w:szCs w:val="76"/>
-                              <w:lang w:val="de-CH"/>
-                            </w:rPr>
-                            <w:t>Synchronizer</w:t>
-                          </w:r>
-                          <w:proofErr w:type="spellEnd"/>
                           <w:r>
                             <w:rPr>
                               <w:rFonts w:ascii="Imago" w:hAnsi="Imago"/>
@@ -3723,21 +3699,7 @@
             <w:rStyle w:val="Hyperlink"/>
             <w:noProof/>
           </w:rPr>
-          <w:t>Projektpla</w:t>
-        </w:r>
-        <w:r>
-          <w:rPr>
-            <w:rStyle w:val="Hyperlink"/>
-            <w:noProof/>
-          </w:rPr>
-          <w:t>n</w:t>
-        </w:r>
-        <w:r>
-          <w:rPr>
-            <w:rStyle w:val="Hyperlink"/>
-            <w:noProof/>
-          </w:rPr>
-          <w:t>ung</w:t>
+          <w:t>Projektplanung</w:t>
         </w:r>
         <w:r>
           <w:rPr>
@@ -7791,161 +7753,56 @@
     <w:p>
       <w:pPr>
         <w:pStyle w:val="Code"/>
-        <w:rPr>
-          <w:rFonts w:ascii="Hack-Regular" w:hAnsi="Hack-Regular" w:cs="Hack-Regular"/>
-          <w:color w:val="888888"/>
-          <w:sz w:val="16"/>
-          <w:szCs w:val="16"/>
-        </w:rPr>
-      </w:pPr>
-      <w:r>
-        <w:rPr>
-          <w:rFonts w:ascii="Hack-Regular" w:hAnsi="Hack-Regular" w:cs="Hack-Regular"/>
-          <w:color w:val="888888"/>
-          <w:sz w:val="16"/>
-          <w:szCs w:val="16"/>
-        </w:rPr>
+      </w:pPr>
+      <w:r>
         <w:t>/**</w:t>
       </w:r>
     </w:p>
     <w:p>
       <w:pPr>
         <w:pStyle w:val="Code"/>
-        <w:rPr>
-          <w:rFonts w:cs="Hack-Regular"/>
-          <w:color w:val="888888"/>
-          <w:sz w:val="16"/>
-          <w:szCs w:val="16"/>
-        </w:rPr>
-      </w:pPr>
-      <w:r>
-        <w:rPr>
-          <w:rFonts w:ascii="Hack-Regular" w:hAnsi="Hack-Regular" w:cs="Hack-Regular"/>
-          <w:color w:val="888888"/>
-          <w:sz w:val="16"/>
-          <w:szCs w:val="16"/>
-        </w:rPr>
+      </w:pPr>
+      <w:r>
         <w:t>*</w:t>
       </w:r>
       <w:r>
-        <w:rPr>
-          <w:rFonts w:cs="Hack-Regular"/>
-          <w:color w:val="888888"/>
-          <w:sz w:val="16"/>
-          <w:szCs w:val="16"/>
-        </w:rPr>
         <w:t xml:space="preserve"> Source code snippets are also marked in information blocks.</w:t>
       </w:r>
     </w:p>
     <w:p>
       <w:pPr>
         <w:pStyle w:val="Code"/>
-        <w:rPr>
-          <w:rFonts w:cs="Hack-Regular"/>
-          <w:color w:val="888888"/>
-          <w:sz w:val="16"/>
-          <w:szCs w:val="16"/>
-        </w:rPr>
-      </w:pPr>
-      <w:r>
-        <w:rPr>
-          <w:rFonts w:ascii="Hack-Regular" w:hAnsi="Hack-Regular" w:cs="Hack-Regular"/>
-          <w:color w:val="888888"/>
-          <w:sz w:val="16"/>
-          <w:szCs w:val="16"/>
-        </w:rPr>
+      </w:pPr>
+      <w:r>
         <w:t>*</w:t>
       </w:r>
       <w:r>
-        <w:rPr>
-          <w:rFonts w:cs="Hack-Regular"/>
-          <w:color w:val="888888"/>
-          <w:sz w:val="16"/>
-          <w:szCs w:val="16"/>
-        </w:rPr>
         <w:t xml:space="preserve"> The whole source code and all comments are written in english.</w:t>
       </w:r>
     </w:p>
     <w:p>
       <w:pPr>
         <w:pStyle w:val="Code"/>
-        <w:rPr>
-          <w:rFonts w:cs="Hack-Regular"/>
-          <w:color w:val="888888"/>
-          <w:sz w:val="16"/>
-          <w:szCs w:val="16"/>
-        </w:rPr>
-      </w:pPr>
-      <w:r>
-        <w:rPr>
-          <w:rFonts w:ascii="Hack-Regular" w:hAnsi="Hack-Regular" w:cs="Hack-Regular"/>
-          <w:color w:val="888888"/>
-          <w:sz w:val="16"/>
-          <w:szCs w:val="16"/>
-        </w:rPr>
+      </w:pPr>
+      <w:r>
         <w:t>*</w:t>
       </w:r>
       <w:r>
-        <w:rPr>
-          <w:rFonts w:cs="Hack-Regular"/>
-          <w:color w:val="888888"/>
-          <w:sz w:val="16"/>
-          <w:szCs w:val="16"/>
-        </w:rPr>
         <w:t>/</w:t>
       </w:r>
     </w:p>
     <w:p>
       <w:pPr>
         <w:pStyle w:val="Code"/>
-        <w:rPr>
-          <w:rFonts w:cs="Hack-Regular"/>
-          <w:sz w:val="16"/>
-          <w:szCs w:val="16"/>
-        </w:rPr>
-      </w:pPr>
-      <w:r>
-        <w:rPr>
-          <w:rFonts w:cs="Hack-Regular"/>
-          <w:sz w:val="16"/>
-          <w:szCs w:val="16"/>
-        </w:rPr>
-        <w:t>console.log(</w:t>
-      </w:r>
-      <w:r>
-        <w:rPr>
-          <w:rFonts w:cs="Hack-Regular"/>
-          <w:color w:val="DF2100"/>
-          <w:sz w:val="16"/>
-          <w:szCs w:val="16"/>
-        </w:rPr>
-        <w:t xml:space="preserve">'Hello </w:t>
-      </w:r>
-      <w:r>
-        <w:rPr>
-          <w:rFonts w:cs="Hack-Regular"/>
-          <w:color w:val="DF2100"/>
-          <w:sz w:val="16"/>
-          <w:szCs w:val="16"/>
-        </w:rPr>
+      </w:pPr>
+      <w:r>
+        <w:t xml:space="preserve">console.log('Hello </w:t>
+      </w:r>
+      <w:r>
         <w:t>World</w:t>
       </w:r>
       <w:r>
-        <w:rPr>
-          <w:rFonts w:cs="Hack-Regular"/>
-          <w:color w:val="DF2100"/>
-          <w:sz w:val="16"/>
-          <w:szCs w:val="16"/>
-        </w:rPr>
-        <w:t>!'</w:t>
-      </w:r>
-      <w:r>
-        <w:rPr>
-          <w:rFonts w:cs="Hack-Regular"/>
-          <w:sz w:val="16"/>
-          <w:szCs w:val="16"/>
-        </w:rPr>
-        <w:t>);</w:t>
+        <w:t>!');</w:t>
       </w:r>
     </w:p>
     <w:p>
@@ -8019,8 +7876,9 @@
         <w:tblLook w:val="04A0" w:firstRow="1" w:lastRow="0" w:firstColumn="1" w:lastColumn="0" w:noHBand="0" w:noVBand="1"/>
       </w:tblPr>
       <w:tblGrid>
-        <w:gridCol w:w="1271"/>
-        <w:gridCol w:w="8337"/>
+        <w:gridCol w:w="1216"/>
+        <w:gridCol w:w="3789"/>
+        <w:gridCol w:w="4623"/>
       </w:tblGrid>
       <w:tr>
         <w:trPr>
@@ -8030,7 +7888,7 @@
         <w:tc>
           <w:tcPr>
             <w:cnfStyle w:val="001000000000" w:firstRow="0" w:lastRow="0" w:firstColumn="1" w:lastColumn="0" w:oddVBand="0" w:evenVBand="0" w:oddHBand="0" w:evenHBand="0" w:firstRowFirstColumn="0" w:firstRowLastColumn="0" w:lastRowFirstColumn="0" w:lastRowLastColumn="0"/>
-            <w:tcW w:w="1271" w:type="dxa"/>
+            <w:tcW w:w="1216" w:type="dxa"/>
             <w:shd w:val="clear" w:color="auto" w:fill="D9D9D9" w:themeFill="background1" w:themeFillShade="D9"/>
           </w:tcPr>
           <w:p>
@@ -8059,7 +7917,44 @@
         </w:tc>
         <w:tc>
           <w:tcPr>
-            <w:tcW w:w="8337" w:type="dxa"/>
+            <w:tcW w:w="3789" w:type="dxa"/>
+            <w:shd w:val="clear" w:color="auto" w:fill="D9D9D9" w:themeFill="background1" w:themeFillShade="D9"/>
+          </w:tcPr>
+          <w:p>
+            <w:pPr>
+              <w:pStyle w:val="Title2-Main"/>
+              <w:tabs>
+                <w:tab w:val="left" w:pos="2835"/>
+              </w:tabs>
+              <w:spacing w:before="0" w:after="0"/>
+              <w:cnfStyle w:val="100000000000" w:firstRow="1" w:lastRow="0" w:firstColumn="0" w:lastColumn="0" w:oddVBand="0" w:evenVBand="0" w:oddHBand="0" w:evenHBand="0" w:firstRowFirstColumn="0" w:firstRowLastColumn="0" w:lastRowFirstColumn="0" w:lastRowLastColumn="0"/>
+              <w:rPr>
+                <w:rFonts w:ascii="Imago" w:hAnsi="Imago"/>
+                <w:i w:val="0"/>
+                <w:sz w:val="22"/>
+              </w:rPr>
+            </w:pPr>
+            <w:r>
+              <w:rPr>
+                <w:rFonts w:ascii="Imago" w:hAnsi="Imago"/>
+                <w:i w:val="0"/>
+                <w:sz w:val="22"/>
+              </w:rPr>
+              <w:t>Git</w:t>
+            </w:r>
+            <w:r>
+              <w:rPr>
+                <w:rFonts w:ascii="Imago" w:hAnsi="Imago"/>
+                <w:i w:val="0"/>
+                <w:sz w:val="22"/>
+              </w:rPr>
+              <w:t xml:space="preserve"> Commits</w:t>
+            </w:r>
+          </w:p>
+        </w:tc>
+        <w:tc>
+          <w:tcPr>
+            <w:tcW w:w="4623" w:type="dxa"/>
             <w:shd w:val="clear" w:color="auto" w:fill="D9D9D9" w:themeFill="background1" w:themeFillShade="D9"/>
           </w:tcPr>
           <w:p>
@@ -8094,7 +7989,7 @@
         <w:tc>
           <w:tcPr>
             <w:cnfStyle w:val="001000000000" w:firstRow="0" w:lastRow="0" w:firstColumn="1" w:lastColumn="0" w:oddVBand="0" w:evenVBand="0" w:oddHBand="0" w:evenHBand="0" w:firstRowFirstColumn="0" w:firstRowLastColumn="0" w:lastRowFirstColumn="0" w:lastRowLastColumn="0"/>
-            <w:tcW w:w="1271" w:type="dxa"/>
+            <w:tcW w:w="1216" w:type="dxa"/>
           </w:tcPr>
           <w:p>
             <w:pPr>
@@ -8110,13 +8005,30 @@
                 <w:b w:val="0"/>
                 <w:sz w:val="21"/>
               </w:rPr>
-              <w:t>TT.MM.JJJJ</w:t>
+              <w:t>20.03.2024</w:t>
             </w:r>
           </w:p>
         </w:tc>
         <w:tc>
           <w:tcPr>
-            <w:tcW w:w="8337" w:type="dxa"/>
+            <w:tcW w:w="3789" w:type="dxa"/>
+          </w:tcPr>
+          <w:p>
+            <w:pPr>
+              <w:pStyle w:val="Main"/>
+              <w:cnfStyle w:val="000000000000" w:firstRow="0" w:lastRow="0" w:firstColumn="0" w:lastColumn="0" w:oddVBand="0" w:evenVBand="0" w:oddHBand="0" w:evenHBand="0" w:firstRowFirstColumn="0" w:firstRowLastColumn="0" w:lastRowFirstColumn="0" w:lastRowLastColumn="0"/>
+              <w:rPr>
+                <w:sz w:val="21"/>
+              </w:rPr>
+            </w:pPr>
+            <w:r>
+              <w:t>-</w:t>
+            </w:r>
+          </w:p>
+        </w:tc>
+        <w:tc>
+          <w:tcPr>
+            <w:tcW w:w="4623" w:type="dxa"/>
           </w:tcPr>
           <w:p>
             <w:pPr>
@@ -8145,6 +8057,81 @@
               <w:rPr>
                 <w:sz w:val="21"/>
               </w:rPr>
+              <w:t>- Use Cases definiert und graphisch dokumentiert</w:t>
+            </w:r>
+          </w:p>
+          <w:p>
+            <w:pPr>
+              <w:pStyle w:val="Main"/>
+              <w:cnfStyle w:val="000000000000" w:firstRow="0" w:lastRow="0" w:firstColumn="0" w:lastColumn="0" w:oddVBand="0" w:evenVBand="0" w:oddHBand="0" w:evenHBand="0" w:firstRowFirstColumn="0" w:firstRowLastColumn="0" w:lastRowFirstColumn="0" w:lastRowLastColumn="0"/>
+              <w:rPr>
+                <w:sz w:val="21"/>
+              </w:rPr>
+            </w:pPr>
+            <w:r>
+              <w:rPr>
+                <w:sz w:val="21"/>
+              </w:rPr>
+              <w:t>- Anforderungen definiert</w:t>
+            </w:r>
+          </w:p>
+          <w:p>
+            <w:pPr>
+              <w:pStyle w:val="Main"/>
+              <w:cnfStyle w:val="000000000000" w:firstRow="0" w:lastRow="0" w:firstColumn="0" w:lastColumn="0" w:oddVBand="0" w:evenVBand="0" w:oddHBand="0" w:evenHBand="0" w:firstRowFirstColumn="0" w:firstRowLastColumn="0" w:lastRowFirstColumn="0" w:lastRowLastColumn="0"/>
+              <w:rPr>
+                <w:sz w:val="21"/>
+              </w:rPr>
+            </w:pPr>
+            <w:r>
+              <w:rPr>
+                <w:sz w:val="21"/>
+              </w:rPr>
+              <w:t>- User Stories erarbeitet</w:t>
+            </w:r>
+          </w:p>
+          <w:p>
+            <w:pPr>
+              <w:pStyle w:val="Main"/>
+              <w:cnfStyle w:val="000000000000" w:firstRow="0" w:lastRow="0" w:firstColumn="0" w:lastColumn="0" w:oddVBand="0" w:evenVBand="0" w:oddHBand="0" w:evenHBand="0" w:firstRowFirstColumn="0" w:firstRowLastColumn="0" w:lastRowFirstColumn="0" w:lastRowLastColumn="0"/>
+              <w:rPr>
+                <w:sz w:val="21"/>
+              </w:rPr>
+            </w:pPr>
+            <w:r>
+              <w:rPr>
+                <w:sz w:val="21"/>
+              </w:rPr>
+              <w:t>- Zeitplan erstellt</w:t>
+            </w:r>
+          </w:p>
+          <w:p>
+            <w:pPr>
+              <w:pStyle w:val="Main"/>
+              <w:cnfStyle w:val="000000000000" w:firstRow="0" w:lastRow="0" w:firstColumn="0" w:lastColumn="0" w:oddVBand="0" w:evenVBand="0" w:oddHBand="0" w:evenHBand="0" w:firstRowFirstColumn="0" w:firstRowLastColumn="0" w:lastRowFirstColumn="0" w:lastRowLastColumn="0"/>
+              <w:rPr>
+                <w:sz w:val="21"/>
+              </w:rPr>
+            </w:pPr>
+            <w:r>
+              <w:rPr>
+                <w:sz w:val="21"/>
+              </w:rPr>
+              <w:t>- Repository aufgesetzt und verbunden</w:t>
+            </w:r>
+          </w:p>
+          <w:p>
+            <w:pPr>
+              <w:pStyle w:val="Main"/>
+              <w:cnfStyle w:val="000000000000" w:firstRow="0" w:lastRow="0" w:firstColumn="0" w:lastColumn="0" w:oddVBand="0" w:evenVBand="0" w:oddHBand="0" w:evenHBand="0" w:firstRowFirstColumn="0" w:firstRowLastColumn="0" w:lastRowFirstColumn="0" w:lastRowLastColumn="0"/>
+              <w:rPr>
+                <w:sz w:val="21"/>
+              </w:rPr>
+            </w:pPr>
+            <w:r>
+              <w:rPr>
+                <w:sz w:val="21"/>
+              </w:rPr>
               <w:t>- Arbeitsjournal Tag 1</w:t>
             </w:r>
           </w:p>
@@ -8157,7 +8144,162 @@
         <w:tc>
           <w:tcPr>
             <w:cnfStyle w:val="001000000000" w:firstRow="0" w:lastRow="0" w:firstColumn="1" w:lastColumn="0" w:oddVBand="0" w:evenVBand="0" w:oddHBand="0" w:evenHBand="0" w:firstRowFirstColumn="0" w:firstRowLastColumn="0" w:lastRowFirstColumn="0" w:lastRowLastColumn="0"/>
-            <w:tcW w:w="1271" w:type="dxa"/>
+            <w:tcW w:w="1216" w:type="dxa"/>
+          </w:tcPr>
+          <w:p>
+            <w:pPr>
+              <w:pStyle w:val="Main"/>
+              <w:jc w:val="center"/>
+              <w:rPr>
+                <w:b w:val="0"/>
+                <w:sz w:val="21"/>
+              </w:rPr>
+            </w:pPr>
+            <w:r>
+              <w:rPr>
+                <w:b w:val="0"/>
+                <w:sz w:val="21"/>
+              </w:rPr>
+              <w:t>21.03.2024</w:t>
+            </w:r>
+          </w:p>
+        </w:tc>
+        <w:tc>
+          <w:tcPr>
+            <w:tcW w:w="3789" w:type="dxa"/>
+          </w:tcPr>
+          <w:p>
+            <w:pPr>
+              <w:pStyle w:val="Main"/>
+              <w:cnfStyle w:val="000000000000" w:firstRow="0" w:lastRow="0" w:firstColumn="0" w:lastColumn="0" w:oddVBand="0" w:evenVBand="0" w:oddHBand="0" w:evenHBand="0" w:firstRowFirstColumn="0" w:firstRowLastColumn="0" w:lastRowFirstColumn="0" w:lastRowLastColumn="0"/>
+              <w:rPr>
+                <w:sz w:val="21"/>
+              </w:rPr>
+            </w:pPr>
+            <w:r>
+              <w:rPr>
+                <w:sz w:val="21"/>
+              </w:rPr>
+              <w:t>82dc8c7</w:t>
+            </w:r>
+          </w:p>
+        </w:tc>
+        <w:tc>
+          <w:tcPr>
+            <w:tcW w:w="4623" w:type="dxa"/>
+          </w:tcPr>
+          <w:p>
+            <w:pPr>
+              <w:pStyle w:val="Main"/>
+              <w:jc w:val="left"/>
+              <w:cnfStyle w:val="000000000000" w:firstRow="0" w:lastRow="0" w:firstColumn="0" w:lastColumn="0" w:oddVBand="0" w:evenVBand="0" w:oddHBand="0" w:evenHBand="0" w:firstRowFirstColumn="0" w:firstRowLastColumn="0" w:lastRowFirstColumn="0" w:lastRowLastColumn="0"/>
+              <w:rPr>
+                <w:sz w:val="21"/>
+              </w:rPr>
+            </w:pPr>
+            <w:r>
+              <w:rPr>
+                <w:sz w:val="21"/>
+              </w:rPr>
+              <w:t xml:space="preserve">- </w:t>
+            </w:r>
+            <w:r>
+              <w:rPr>
+                <w:sz w:val="21"/>
+              </w:rPr>
+              <w:t>Aufgabenstellung vervollständigt</w:t>
+            </w:r>
+          </w:p>
+          <w:p>
+            <w:pPr>
+              <w:pStyle w:val="Main"/>
+              <w:jc w:val="left"/>
+              <w:cnfStyle w:val="000000000000" w:firstRow="0" w:lastRow="0" w:firstColumn="0" w:lastColumn="0" w:oddVBand="0" w:evenVBand="0" w:oddHBand="0" w:evenHBand="0" w:firstRowFirstColumn="0" w:firstRowLastColumn="0" w:lastRowFirstColumn="0" w:lastRowLastColumn="0"/>
+              <w:rPr>
+                <w:sz w:val="21"/>
+              </w:rPr>
+            </w:pPr>
+            <w:r>
+              <w:rPr>
+                <w:sz w:val="21"/>
+              </w:rPr>
+              <w:t>- Projektplanung bis Soll-Ist Vergleich vervollständigt</w:t>
+            </w:r>
+          </w:p>
+          <w:p>
+            <w:pPr>
+              <w:pStyle w:val="Main"/>
+              <w:jc w:val="left"/>
+              <w:cnfStyle w:val="000000000000" w:firstRow="0" w:lastRow="0" w:firstColumn="0" w:lastColumn="0" w:oddVBand="0" w:evenVBand="0" w:oddHBand="0" w:evenHBand="0" w:firstRowFirstColumn="0" w:firstRowLastColumn="0" w:lastRowFirstColumn="0" w:lastRowLastColumn="0"/>
+              <w:rPr>
+                <w:sz w:val="21"/>
+              </w:rPr>
+            </w:pPr>
+            <w:r>
+              <w:rPr>
+                <w:sz w:val="21"/>
+              </w:rPr>
+              <w:t>- Projektauftrag dokumentiert</w:t>
+            </w:r>
+          </w:p>
+          <w:p>
+            <w:pPr>
+              <w:pStyle w:val="Main"/>
+              <w:jc w:val="left"/>
+              <w:cnfStyle w:val="000000000000" w:firstRow="0" w:lastRow="0" w:firstColumn="0" w:lastColumn="0" w:oddVBand="0" w:evenVBand="0" w:oddHBand="0" w:evenHBand="0" w:firstRowFirstColumn="0" w:firstRowLastColumn="0" w:lastRowFirstColumn="0" w:lastRowLastColumn="0"/>
+              <w:rPr>
+                <w:sz w:val="21"/>
+              </w:rPr>
+            </w:pPr>
+            <w:r>
+              <w:rPr>
+                <w:sz w:val="21"/>
+              </w:rPr>
+              <w:t>- Ausgangslage dokumentiert</w:t>
+            </w:r>
+          </w:p>
+          <w:p>
+            <w:pPr>
+              <w:pStyle w:val="Main"/>
+              <w:jc w:val="left"/>
+              <w:cnfStyle w:val="000000000000" w:firstRow="0" w:lastRow="0" w:firstColumn="0" w:lastColumn="0" w:oddVBand="0" w:evenVBand="0" w:oddHBand="0" w:evenHBand="0" w:firstRowFirstColumn="0" w:firstRowLastColumn="0" w:lastRowFirstColumn="0" w:lastRowLastColumn="0"/>
+              <w:rPr>
+                <w:sz w:val="21"/>
+              </w:rPr>
+            </w:pPr>
+            <w:r>
+              <w:rPr>
+                <w:sz w:val="21"/>
+              </w:rPr>
+              <w:t>- Architektur begonnen zu dokumentieren</w:t>
+            </w:r>
+          </w:p>
+          <w:p>
+            <w:pPr>
+              <w:pStyle w:val="Main"/>
+              <w:jc w:val="left"/>
+              <w:cnfStyle w:val="000000000000" w:firstRow="0" w:lastRow="0" w:firstColumn="0" w:lastColumn="0" w:oddVBand="0" w:evenVBand="0" w:oddHBand="0" w:evenHBand="0" w:firstRowFirstColumn="0" w:firstRowLastColumn="0" w:lastRowFirstColumn="0" w:lastRowLastColumn="0"/>
+              <w:rPr>
+                <w:sz w:val="21"/>
+              </w:rPr>
+            </w:pPr>
+            <w:r>
+              <w:rPr>
+                <w:sz w:val="21"/>
+              </w:rPr>
+              <w:t>- Arbeitsjournal Tag 2</w:t>
+            </w:r>
+          </w:p>
+        </w:tc>
+      </w:tr>
+      <w:tr>
+        <w:trPr>
+          <w:jc w:val="center"/>
+        </w:trPr>
+        <w:tc>
+          <w:tcPr>
+            <w:cnfStyle w:val="001000000000" w:firstRow="0" w:lastRow="0" w:firstColumn="1" w:lastColumn="0" w:oddVBand="0" w:evenVBand="0" w:oddHBand="0" w:evenHBand="0" w:firstRowFirstColumn="0" w:firstRowLastColumn="0" w:lastRowFirstColumn="0" w:lastRowLastColumn="0"/>
+            <w:tcW w:w="1216" w:type="dxa"/>
           </w:tcPr>
           <w:p>
             <w:pPr>
@@ -8179,7 +8321,7 @@
         </w:tc>
         <w:tc>
           <w:tcPr>
-            <w:tcW w:w="8337" w:type="dxa"/>
+            <w:tcW w:w="3789" w:type="dxa"/>
           </w:tcPr>
           <w:p>
             <w:pPr>
@@ -8189,60 +8331,11 @@
                 <w:sz w:val="21"/>
               </w:rPr>
             </w:pPr>
-            <w:r>
-              <w:rPr>
-                <w:sz w:val="21"/>
-              </w:rPr>
-              <w:t xml:space="preserve">- </w:t>
-            </w:r>
-          </w:p>
-          <w:p>
-            <w:pPr>
-              <w:pStyle w:val="Main"/>
-              <w:cnfStyle w:val="000000000000" w:firstRow="0" w:lastRow="0" w:firstColumn="0" w:lastColumn="0" w:oddVBand="0" w:evenVBand="0" w:oddHBand="0" w:evenHBand="0" w:firstRowFirstColumn="0" w:firstRowLastColumn="0" w:lastRowFirstColumn="0" w:lastRowLastColumn="0"/>
-              <w:rPr>
-                <w:sz w:val="21"/>
-              </w:rPr>
-            </w:pPr>
-            <w:r>
-              <w:rPr>
-                <w:sz w:val="21"/>
-              </w:rPr>
-              <w:t>- Arbeitsjournal Tag 2</w:t>
-            </w:r>
-          </w:p>
-        </w:tc>
-      </w:tr>
-      <w:tr>
-        <w:trPr>
-          <w:jc w:val="center"/>
-        </w:trPr>
-        <w:tc>
-          <w:tcPr>
-            <w:cnfStyle w:val="001000000000" w:firstRow="0" w:lastRow="0" w:firstColumn="1" w:lastColumn="0" w:oddVBand="0" w:evenVBand="0" w:oddHBand="0" w:evenHBand="0" w:firstRowFirstColumn="0" w:firstRowLastColumn="0" w:lastRowFirstColumn="0" w:lastRowLastColumn="0"/>
-            <w:tcW w:w="1271" w:type="dxa"/>
-          </w:tcPr>
-          <w:p>
-            <w:pPr>
-              <w:pStyle w:val="Main"/>
-              <w:jc w:val="center"/>
-              <w:rPr>
-                <w:b w:val="0"/>
-                <w:sz w:val="21"/>
-              </w:rPr>
-            </w:pPr>
-            <w:r>
-              <w:rPr>
-                <w:b w:val="0"/>
-                <w:sz w:val="21"/>
-              </w:rPr>
-              <w:t>TT.MM.JJJJ</w:t>
-            </w:r>
           </w:p>
         </w:tc>
         <w:tc>
           <w:tcPr>
-            <w:tcW w:w="8337" w:type="dxa"/>
+            <w:tcW w:w="4623" w:type="dxa"/>
           </w:tcPr>
           <w:p>
             <w:pPr>
@@ -8283,7 +8376,7 @@
         <w:tc>
           <w:tcPr>
             <w:cnfStyle w:val="001000000000" w:firstRow="0" w:lastRow="0" w:firstColumn="1" w:lastColumn="0" w:oddVBand="0" w:evenVBand="0" w:oddHBand="0" w:evenHBand="0" w:firstRowFirstColumn="0" w:firstRowLastColumn="0" w:lastRowFirstColumn="0" w:lastRowLastColumn="0"/>
-            <w:tcW w:w="1271" w:type="dxa"/>
+            <w:tcW w:w="1216" w:type="dxa"/>
           </w:tcPr>
           <w:p>
             <w:pPr>
@@ -8305,7 +8398,21 @@
         </w:tc>
         <w:tc>
           <w:tcPr>
-            <w:tcW w:w="8337" w:type="dxa"/>
+            <w:tcW w:w="3789" w:type="dxa"/>
+          </w:tcPr>
+          <w:p>
+            <w:pPr>
+              <w:pStyle w:val="Main"/>
+              <w:cnfStyle w:val="000000000000" w:firstRow="0" w:lastRow="0" w:firstColumn="0" w:lastColumn="0" w:oddVBand="0" w:evenVBand="0" w:oddHBand="0" w:evenHBand="0" w:firstRowFirstColumn="0" w:firstRowLastColumn="0" w:lastRowFirstColumn="0" w:lastRowLastColumn="0"/>
+              <w:rPr>
+                <w:sz w:val="21"/>
+              </w:rPr>
+            </w:pPr>
+          </w:p>
+        </w:tc>
+        <w:tc>
+          <w:tcPr>
+            <w:tcW w:w="4623" w:type="dxa"/>
           </w:tcPr>
           <w:p>
             <w:pPr>
@@ -8346,7 +8453,7 @@
         <w:tc>
           <w:tcPr>
             <w:cnfStyle w:val="001000000000" w:firstRow="0" w:lastRow="0" w:firstColumn="1" w:lastColumn="0" w:oddVBand="0" w:evenVBand="0" w:oddHBand="0" w:evenHBand="0" w:firstRowFirstColumn="0" w:firstRowLastColumn="0" w:lastRowFirstColumn="0" w:lastRowLastColumn="0"/>
-            <w:tcW w:w="1271" w:type="dxa"/>
+            <w:tcW w:w="1216" w:type="dxa"/>
           </w:tcPr>
           <w:p>
             <w:pPr>
@@ -8368,7 +8475,21 @@
         </w:tc>
         <w:tc>
           <w:tcPr>
-            <w:tcW w:w="8337" w:type="dxa"/>
+            <w:tcW w:w="3789" w:type="dxa"/>
+          </w:tcPr>
+          <w:p>
+            <w:pPr>
+              <w:pStyle w:val="Main"/>
+              <w:cnfStyle w:val="000000000000" w:firstRow="0" w:lastRow="0" w:firstColumn="0" w:lastColumn="0" w:oddVBand="0" w:evenVBand="0" w:oddHBand="0" w:evenHBand="0" w:firstRowFirstColumn="0" w:firstRowLastColumn="0" w:lastRowFirstColumn="0" w:lastRowLastColumn="0"/>
+              <w:rPr>
+                <w:sz w:val="21"/>
+              </w:rPr>
+            </w:pPr>
+          </w:p>
+        </w:tc>
+        <w:tc>
+          <w:tcPr>
+            <w:tcW w:w="4623" w:type="dxa"/>
           </w:tcPr>
           <w:p>
             <w:pPr>
@@ -8409,7 +8530,7 @@
         <w:tc>
           <w:tcPr>
             <w:cnfStyle w:val="001000000000" w:firstRow="0" w:lastRow="0" w:firstColumn="1" w:lastColumn="0" w:oddVBand="0" w:evenVBand="0" w:oddHBand="0" w:evenHBand="0" w:firstRowFirstColumn="0" w:firstRowLastColumn="0" w:lastRowFirstColumn="0" w:lastRowLastColumn="0"/>
-            <w:tcW w:w="1271" w:type="dxa"/>
+            <w:tcW w:w="1216" w:type="dxa"/>
           </w:tcPr>
           <w:p>
             <w:pPr>
@@ -8431,7 +8552,21 @@
         </w:tc>
         <w:tc>
           <w:tcPr>
-            <w:tcW w:w="8337" w:type="dxa"/>
+            <w:tcW w:w="3789" w:type="dxa"/>
+          </w:tcPr>
+          <w:p>
+            <w:pPr>
+              <w:pStyle w:val="Main"/>
+              <w:cnfStyle w:val="000000000000" w:firstRow="0" w:lastRow="0" w:firstColumn="0" w:lastColumn="0" w:oddVBand="0" w:evenVBand="0" w:oddHBand="0" w:evenHBand="0" w:firstRowFirstColumn="0" w:firstRowLastColumn="0" w:lastRowFirstColumn="0" w:lastRowLastColumn="0"/>
+              <w:rPr>
+                <w:sz w:val="21"/>
+              </w:rPr>
+            </w:pPr>
+          </w:p>
+        </w:tc>
+        <w:tc>
+          <w:tcPr>
+            <w:tcW w:w="4623" w:type="dxa"/>
           </w:tcPr>
           <w:p>
             <w:pPr>
@@ -8472,7 +8607,7 @@
         <w:tc>
           <w:tcPr>
             <w:cnfStyle w:val="001000000000" w:firstRow="0" w:lastRow="0" w:firstColumn="1" w:lastColumn="0" w:oddVBand="0" w:evenVBand="0" w:oddHBand="0" w:evenHBand="0" w:firstRowFirstColumn="0" w:firstRowLastColumn="0" w:lastRowFirstColumn="0" w:lastRowLastColumn="0"/>
-            <w:tcW w:w="1271" w:type="dxa"/>
+            <w:tcW w:w="1216" w:type="dxa"/>
           </w:tcPr>
           <w:p>
             <w:pPr>
@@ -8494,7 +8629,21 @@
         </w:tc>
         <w:tc>
           <w:tcPr>
-            <w:tcW w:w="8337" w:type="dxa"/>
+            <w:tcW w:w="3789" w:type="dxa"/>
+          </w:tcPr>
+          <w:p>
+            <w:pPr>
+              <w:pStyle w:val="Main"/>
+              <w:cnfStyle w:val="000000000000" w:firstRow="0" w:lastRow="0" w:firstColumn="0" w:lastColumn="0" w:oddVBand="0" w:evenVBand="0" w:oddHBand="0" w:evenHBand="0" w:firstRowFirstColumn="0" w:firstRowLastColumn="0" w:lastRowFirstColumn="0" w:lastRowLastColumn="0"/>
+              <w:rPr>
+                <w:sz w:val="21"/>
+              </w:rPr>
+            </w:pPr>
+          </w:p>
+        </w:tc>
+        <w:tc>
+          <w:tcPr>
+            <w:tcW w:w="4623" w:type="dxa"/>
           </w:tcPr>
           <w:p>
             <w:pPr>
@@ -8535,7 +8684,7 @@
         <w:tc>
           <w:tcPr>
             <w:cnfStyle w:val="001000000000" w:firstRow="0" w:lastRow="0" w:firstColumn="1" w:lastColumn="0" w:oddVBand="0" w:evenVBand="0" w:oddHBand="0" w:evenHBand="0" w:firstRowFirstColumn="0" w:firstRowLastColumn="0" w:lastRowFirstColumn="0" w:lastRowLastColumn="0"/>
-            <w:tcW w:w="1271" w:type="dxa"/>
+            <w:tcW w:w="1216" w:type="dxa"/>
           </w:tcPr>
           <w:p>
             <w:pPr>
@@ -8557,7 +8706,21 @@
         </w:tc>
         <w:tc>
           <w:tcPr>
-            <w:tcW w:w="8337" w:type="dxa"/>
+            <w:tcW w:w="3789" w:type="dxa"/>
+          </w:tcPr>
+          <w:p>
+            <w:pPr>
+              <w:pStyle w:val="Main"/>
+              <w:cnfStyle w:val="000000000000" w:firstRow="0" w:lastRow="0" w:firstColumn="0" w:lastColumn="0" w:oddVBand="0" w:evenVBand="0" w:oddHBand="0" w:evenHBand="0" w:firstRowFirstColumn="0" w:firstRowLastColumn="0" w:lastRowFirstColumn="0" w:lastRowLastColumn="0"/>
+              <w:rPr>
+                <w:sz w:val="21"/>
+              </w:rPr>
+            </w:pPr>
+          </w:p>
+        </w:tc>
+        <w:tc>
+          <w:tcPr>
+            <w:tcW w:w="4623" w:type="dxa"/>
           </w:tcPr>
           <w:p>
             <w:pPr>
@@ -8598,7 +8761,7 @@
         <w:tc>
           <w:tcPr>
             <w:cnfStyle w:val="001000000000" w:firstRow="0" w:lastRow="0" w:firstColumn="1" w:lastColumn="0" w:oddVBand="0" w:evenVBand="0" w:oddHBand="0" w:evenHBand="0" w:firstRowFirstColumn="0" w:firstRowLastColumn="0" w:lastRowFirstColumn="0" w:lastRowLastColumn="0"/>
-            <w:tcW w:w="1271" w:type="dxa"/>
+            <w:tcW w:w="1216" w:type="dxa"/>
           </w:tcPr>
           <w:p>
             <w:pPr>
@@ -8620,7 +8783,21 @@
         </w:tc>
         <w:tc>
           <w:tcPr>
-            <w:tcW w:w="8337" w:type="dxa"/>
+            <w:tcW w:w="3789" w:type="dxa"/>
+          </w:tcPr>
+          <w:p>
+            <w:pPr>
+              <w:pStyle w:val="Main"/>
+              <w:cnfStyle w:val="000000000000" w:firstRow="0" w:lastRow="0" w:firstColumn="0" w:lastColumn="0" w:oddVBand="0" w:evenVBand="0" w:oddHBand="0" w:evenHBand="0" w:firstRowFirstColumn="0" w:firstRowLastColumn="0" w:lastRowFirstColumn="0" w:lastRowLastColumn="0"/>
+              <w:rPr>
+                <w:sz w:val="21"/>
+              </w:rPr>
+            </w:pPr>
+          </w:p>
+        </w:tc>
+        <w:tc>
+          <w:tcPr>
+            <w:tcW w:w="4623" w:type="dxa"/>
           </w:tcPr>
           <w:p>
             <w:pPr>
@@ -8661,7 +8838,7 @@
         <w:tc>
           <w:tcPr>
             <w:cnfStyle w:val="001000000000" w:firstRow="0" w:lastRow="0" w:firstColumn="1" w:lastColumn="0" w:oddVBand="0" w:evenVBand="0" w:oddHBand="0" w:evenHBand="0" w:firstRowFirstColumn="0" w:firstRowLastColumn="0" w:lastRowFirstColumn="0" w:lastRowLastColumn="0"/>
-            <w:tcW w:w="1271" w:type="dxa"/>
+            <w:tcW w:w="1216" w:type="dxa"/>
           </w:tcPr>
           <w:p>
             <w:pPr>
@@ -8683,7 +8860,21 @@
         </w:tc>
         <w:tc>
           <w:tcPr>
-            <w:tcW w:w="8337" w:type="dxa"/>
+            <w:tcW w:w="3789" w:type="dxa"/>
+          </w:tcPr>
+          <w:p>
+            <w:pPr>
+              <w:pStyle w:val="Main"/>
+              <w:cnfStyle w:val="000000000000" w:firstRow="0" w:lastRow="0" w:firstColumn="0" w:lastColumn="0" w:oddVBand="0" w:evenVBand="0" w:oddHBand="0" w:evenHBand="0" w:firstRowFirstColumn="0" w:firstRowLastColumn="0" w:lastRowFirstColumn="0" w:lastRowLastColumn="0"/>
+              <w:rPr>
+                <w:sz w:val="21"/>
+              </w:rPr>
+            </w:pPr>
+          </w:p>
+        </w:tc>
+        <w:tc>
+          <w:tcPr>
+            <w:tcW w:w="4623" w:type="dxa"/>
           </w:tcPr>
           <w:p>
             <w:pPr>
@@ -8792,15 +8983,7 @@
         <w:pStyle w:val="Main"/>
       </w:pPr>
       <w:r>
-        <w:t xml:space="preserve">Jira </w:t>
-      </w:r>
-      <w:proofErr w:type="spellStart"/>
-      <w:r>
-        <w:t>Synchronizer</w:t>
-      </w:r>
-      <w:proofErr w:type="spellEnd"/>
-      <w:r>
-        <w:t xml:space="preserve"> für das interne Leistungserfassungssystem</w:t>
+        <w:t>Jira Synchronizer für das interne Leistungserfassungssystem</w:t>
       </w:r>
     </w:p>
     <w:p>
@@ -8818,15 +9001,7 @@
         <w:pStyle w:val="Main"/>
       </w:pPr>
       <w:r>
-        <w:t xml:space="preserve">An der Softec werden Zeitbuchungen in einem internen Leistungserfassungssystem (LEIS) vorgenommen. Ein Grossteil der Mitarbeiter arbeitet zusätzlich mit Jira und </w:t>
-      </w:r>
-      <w:proofErr w:type="spellStart"/>
-      <w:r>
-        <w:t>erfässt</w:t>
-      </w:r>
-      <w:proofErr w:type="spellEnd"/>
-      <w:r>
-        <w:t xml:space="preserve"> dort dieselben Zeitbuchungen auf den bearbeiteten Tickets. Dies führt </w:t>
+        <w:t xml:space="preserve">An der Softec werden Zeitbuchungen in einem internen Leistungserfassungssystem (LEIS) vorgenommen. Ein Grossteil der Mitarbeiter arbeitet zusätzlich mit Jira und erfässt dort dieselben Zeitbuchungen auf den bearbeiteten Tickets. Dies führt </w:t>
       </w:r>
       <w:r>
         <w:t>zu einem Mehraufwand,</w:t>
@@ -8862,15 +9037,7 @@
         <w:pStyle w:val="Main"/>
       </w:pPr>
       <w:r>
-        <w:t xml:space="preserve">Der Jira </w:t>
-      </w:r>
-      <w:proofErr w:type="spellStart"/>
-      <w:r>
-        <w:t>Synchronizer</w:t>
-      </w:r>
-      <w:proofErr w:type="spellEnd"/>
-      <w:r>
-        <w:t xml:space="preserve"> soll als Kommandozeilen </w:t>
+        <w:t xml:space="preserve">Der Jira Synchronizer soll als Kommandozeilen </w:t>
       </w:r>
       <w:r>
         <w:t>Programm</w:t>
@@ -8882,15 +9049,7 @@
         <w:t>evelopment Modus</w:t>
       </w:r>
       <w:r>
-        <w:t xml:space="preserve"> (-</w:t>
-      </w:r>
-      <w:proofErr w:type="spellStart"/>
-      <w:r>
-        <w:t>dev</w:t>
-      </w:r>
-      <w:proofErr w:type="spellEnd"/>
-      <w:r>
-        <w:t xml:space="preserve"> / -d) umfassen. Für die Synchronisierung soll d</w:t>
+        <w:t xml:space="preserve"> (-dev / -d) umfassen. Für die Synchronisierung soll d</w:t>
       </w:r>
       <w:r>
         <w:t>as</w:t>
@@ -9106,15 +9265,7 @@
         <w:t>elopment</w:t>
       </w:r>
       <w:r>
-        <w:t xml:space="preserve"> (und Test-) Datenbank anonymisiert ist. Der Mitarbeiter für diese Ausführung soll in den </w:t>
-      </w:r>
-      <w:proofErr w:type="spellStart"/>
-      <w:r>
-        <w:t>AppSettings</w:t>
-      </w:r>
-      <w:proofErr w:type="spellEnd"/>
-      <w:r>
-        <w:t xml:space="preserve"> definiert sein. </w:t>
+        <w:t xml:space="preserve"> (und Test-) Datenbank anonymisiert ist. Der Mitarbeiter für diese Ausführung soll in den AppSettings definiert sein. </w:t>
       </w:r>
     </w:p>
     <w:p>
@@ -9348,22 +9499,9 @@
       </w:pPr>
       <w:bookmarkStart w:id="7" w:name="_Toc161903129"/>
       <w:r>
-        <w:t xml:space="preserve">Out </w:t>
-      </w:r>
-      <w:proofErr w:type="spellStart"/>
-      <w:r>
-        <w:t>of</w:t>
-      </w:r>
-      <w:proofErr w:type="spellEnd"/>
-      <w:r>
-        <w:t xml:space="preserve"> </w:t>
-      </w:r>
-      <w:proofErr w:type="spellStart"/>
-      <w:r>
-        <w:t>Scope</w:t>
+        <w:t>Out of Scope</w:t>
       </w:r>
       <w:bookmarkEnd w:id="7"/>
-      <w:proofErr w:type="spellEnd"/>
       <w:r>
         <w:t xml:space="preserve"> </w:t>
       </w:r>
@@ -9522,15 +9660,7 @@
         <w:pStyle w:val="Main"/>
       </w:pPr>
       <w:r>
-        <w:t xml:space="preserve">Der Jira </w:t>
-      </w:r>
-      <w:proofErr w:type="spellStart"/>
-      <w:r>
-        <w:t>Synchronizer</w:t>
-      </w:r>
-      <w:proofErr w:type="spellEnd"/>
-      <w:r>
-        <w:t xml:space="preserve"> wird als Kommandozeilen Programm erstellt, welches in einem Scheduler zeitgesteuert und automatisch ausgeführt werden können soll.</w:t>
+        <w:t>Der Jira Synchronizer wird als Kommandozeilen Programm erstellt, welches in einem Scheduler zeitgesteuert und automatisch ausgeführt werden können soll.</w:t>
       </w:r>
     </w:p>
     <w:p>
@@ -9642,15 +9772,7 @@
       </w:r>
       <w:r>
         <w:lastRenderedPageBreak/>
-        <w:t xml:space="preserve">exklusiv mit Triggern und verfügt über keine </w:t>
-      </w:r>
-      <w:proofErr w:type="spellStart"/>
-      <w:r>
-        <w:t>Foreign</w:t>
-      </w:r>
-      <w:proofErr w:type="spellEnd"/>
-      <w:r>
-        <w:t xml:space="preserve"> Keys. </w:t>
+        <w:t xml:space="preserve">exklusiv mit Triggern und verfügt über keine Foreign Keys. </w:t>
       </w:r>
     </w:p>
     <w:p>
@@ -9692,13 +9814,7 @@
         <w:pStyle w:val="Main"/>
       </w:pPr>
       <w:r>
-        <w:t xml:space="preserve">Weiterhin ist hier die begonnene Neuentwicklung vom LEIS sowie das Studium des Datenbankschemas aufzuführen. Für die IPA wird eine </w:t>
-      </w:r>
-      <w:r>
-        <w:t>anonymisierte</w:t>
-      </w:r>
-      <w:r>
-        <w:t xml:space="preserve"> Version der LEIS Datenbank verwendet.</w:t>
+        <w:t>Weiterhin ist hier die begonnene Neuentwicklung vom LEIS sowie das Studium des Datenbankschemas aufzuführen. Für die IPA wird eine anonymisierte Version der LEIS Datenbank verwendet.</w:t>
       </w:r>
     </w:p>
     <w:p>
@@ -9761,15 +9877,7 @@
         </w:numPr>
       </w:pPr>
       <w:r>
-        <w:t xml:space="preserve">Reports auf Basis von </w:t>
-      </w:r>
-      <w:proofErr w:type="spellStart"/>
-      <w:r>
-        <w:t>DevExtreme</w:t>
-      </w:r>
-      <w:proofErr w:type="spellEnd"/>
-      <w:r>
-        <w:t xml:space="preserve"> Reports erstellen </w:t>
+        <w:t xml:space="preserve">Reports auf Basis von DevExtreme Reports erstellen </w:t>
       </w:r>
     </w:p>
     <w:p>
@@ -9823,146 +9931,208 @@
     </w:p>
     <w:p>
       <w:pPr>
-        <w:pStyle w:val="Ebene2"/>
-      </w:pPr>
-      <w:bookmarkStart w:id="14" w:name="_Toc161903136"/>
-      <w:r>
-        <w:t>Projektaufbauorganisation</w:t>
-      </w:r>
-      <w:bookmarkEnd w:id="14"/>
-    </w:p>
-    <w:p>
-      <w:pPr>
-        <w:pStyle w:val="Main"/>
-      </w:pPr>
-    </w:p>
-    <w:p>
-      <w:pPr>
-        <w:pStyle w:val="Formatvorlage1"/>
-      </w:pPr>
-      <w:bookmarkStart w:id="15" w:name="_Toc161903137"/>
-      <w:r>
-        <w:t>Projektumfeld</w:t>
-      </w:r>
-      <w:bookmarkEnd w:id="15"/>
-    </w:p>
-    <w:p>
-      <w:pPr>
-        <w:pStyle w:val="Main"/>
-        <w:rPr>
-          <w:color w:val="00B050"/>
-          <w:szCs w:val="22"/>
-        </w:rPr>
-      </w:pPr>
-      <w:r>
-        <w:rPr>
-          <w:color w:val="00B050"/>
-          <w:szCs w:val="22"/>
-        </w:rPr>
-        <w:t>[</w:t>
-      </w:r>
-      <w:r>
-        <w:rPr>
-          <w:color w:val="00B050"/>
-          <w:szCs w:val="22"/>
-        </w:rPr>
-        <w:t>Umwelt des Projektes</w:t>
-      </w:r>
-      <w:r>
-        <w:rPr>
-          <w:color w:val="00B050"/>
-          <w:szCs w:val="22"/>
-        </w:rPr>
-        <w:t>,</w:t>
-      </w:r>
-      <w:r>
-        <w:rPr>
-          <w:color w:val="00B050"/>
-          <w:szCs w:val="22"/>
-        </w:rPr>
-        <w:t xml:space="preserve"> Gruppen des Projektes identifiziert</w:t>
-      </w:r>
-      <w:r>
-        <w:rPr>
-          <w:color w:val="00B050"/>
-          <w:szCs w:val="22"/>
-        </w:rPr>
-        <w:t xml:space="preserve">, </w:t>
-      </w:r>
-      <w:r>
-        <w:rPr>
-          <w:color w:val="00B050"/>
-          <w:szCs w:val="22"/>
-        </w:rPr>
-        <w:t xml:space="preserve">Abgrenzungen des Projektes </w:t>
-      </w:r>
-      <w:r>
-        <w:rPr>
-          <w:color w:val="00B050"/>
-          <w:szCs w:val="22"/>
-        </w:rPr>
-        <w:t>darstellen]</w:t>
-      </w:r>
-    </w:p>
-    <w:p>
-      <w:pPr>
-        <w:pStyle w:val="Main"/>
-      </w:pPr>
-    </w:p>
-    <w:p>
-      <w:pPr>
-        <w:pStyle w:val="Formatvorlage2"/>
-      </w:pPr>
-      <w:bookmarkStart w:id="16" w:name="_Toc161903138"/>
-      <w:r>
-        <w:t>Softec</w:t>
-      </w:r>
-      <w:r>
-        <w:t xml:space="preserve"> AG</w:t>
-      </w:r>
-      <w:bookmarkEnd w:id="16"/>
-    </w:p>
-    <w:p>
-      <w:pPr>
-        <w:pStyle w:val="Main"/>
-      </w:pPr>
-    </w:p>
-    <w:p>
-      <w:pPr>
         <w:widowControl/>
         <w:spacing w:line="240" w:lineRule="auto"/>
         <w:rPr>
-          <w:rFonts w:ascii="Imago" w:hAnsi="Imago"/>
-        </w:rPr>
-      </w:pPr>
+          <w:b/>
+          <w:i/>
+          <w:sz w:val="40"/>
+        </w:rPr>
+      </w:pPr>
+      <w:bookmarkStart w:id="14" w:name="_Toc161903136"/>
       <w:r>
         <w:br w:type="page"/>
       </w:r>
     </w:p>
     <w:p>
       <w:pPr>
+        <w:pStyle w:val="Ebene2"/>
+      </w:pPr>
+      <w:r>
+        <w:lastRenderedPageBreak/>
+        <w:t>Projektaufbauorganisation</w:t>
+      </w:r>
+      <w:bookmarkEnd w:id="14"/>
+    </w:p>
+    <w:p>
+      <w:pPr>
+        <w:pStyle w:val="Main"/>
+      </w:pPr>
+    </w:p>
+    <w:p>
+      <w:pPr>
         <w:pStyle w:val="Formatvorlage1"/>
       </w:pPr>
+      <w:bookmarkStart w:id="15" w:name="_Toc161903137"/>
+      <w:r>
+        <w:t>Projektumfeld</w:t>
+      </w:r>
+      <w:bookmarkEnd w:id="15"/>
+    </w:p>
+    <w:p>
+      <w:pPr>
+        <w:pStyle w:val="Formatvorlage2"/>
+      </w:pPr>
+      <w:bookmarkStart w:id="16" w:name="_Toc161903138"/>
+      <w:r>
+        <w:t>Softec</w:t>
+      </w:r>
+      <w:r>
+        <w:t xml:space="preserve"> AG</w:t>
+      </w:r>
+      <w:bookmarkEnd w:id="16"/>
+    </w:p>
+    <w:p>
+      <w:pPr>
+        <w:pStyle w:val="Main"/>
+      </w:pPr>
+      <w:r>
+        <w:t>Im Bereich Software Engineering entwickelt die Softec AG in Steinhausen Applikationen für diverse Kunden innerhalb der Schweiz. Ihre Produkte dienen unter anderem der interkantonalen Landwirtschaftsdatenerhebung, der Einsatzerfassung polizeilicher Dienste im Kanton Zürich, oder dem Aufbau und Betrieb von Geoinformationssystemen.</w:t>
+      </w:r>
+      <w:r>
+        <w:t xml:space="preserve"> Die Softec ist jedoch nicht nur im Bereich Software Engineering tätig, sondern auch in den Bereichen Platform Engineering, Network Engineering, Security Engineering und Operation Services.</w:t>
+      </w:r>
+    </w:p>
+    <w:p>
+      <w:pPr>
+        <w:pStyle w:val="Formatvorlage3"/>
+      </w:pPr>
+      <w:r>
+        <w:t>Code Fathers</w:t>
+      </w:r>
+    </w:p>
+    <w:p>
+      <w:pPr>
+        <w:pStyle w:val="Main"/>
+      </w:pPr>
+      <w:r>
+        <w:t>«Code Fathers» ist eines der beiden Software Engineering Team der Softec</w:t>
+      </w:r>
+      <w:r>
+        <w:t>. Im Team Code Fathers werden Individualsoftware für diverse Kunden und integrierte Businessprozesse entwickelt, sowie bestehende Applikationen gewartet.</w:t>
+      </w:r>
+      <w:r>
+        <w:t xml:space="preserve"> </w:t>
+      </w:r>
+    </w:p>
+    <w:p>
+      <w:pPr>
+        <w:pStyle w:val="Formatvorlage3"/>
+      </w:pPr>
+      <w:r>
+        <w:t>LAWIS</w:t>
+      </w:r>
+    </w:p>
+    <w:p>
+      <w:pPr>
+        <w:pStyle w:val="Main"/>
+      </w:pPr>
+      <w:r>
+        <w:t xml:space="preserve">«LAWIS» ist ebenfalls ein Software Engineering Team der Softec. Das Team LAWIS beschäftigt sich mit </w:t>
+      </w:r>
+      <w:r>
+        <w:t>der interkantonalen Landwirtschaftsdatenerfassung der Deutschschweiz, mit der Organisation Agricola als Kunde.</w:t>
+      </w:r>
+    </w:p>
+    <w:p/>
+    <w:p>
+      <w:pPr>
+        <w:pStyle w:val="Formatvorlage2"/>
+      </w:pPr>
+      <w:r>
+        <w:t>bildxzug Lehre im Verbund</w:t>
+      </w:r>
+    </w:p>
+    <w:p>
+      <w:pPr>
+        <w:pStyle w:val="Main"/>
+      </w:pPr>
+      <w:r>
+        <w:t>Die bildxzug ist ein Lehrbetrieb welcher Lehrlinge an andere Firmen vermittelt und sie in ihrer Lehre begleitet und unterstützt. Sie unterstützt Lehrlinge mit verschiedensten Angeboten, organisiert Anlässe und berät Lehrlinge sollten Schwierigkeiten während der Lehre auftauchen.</w:t>
+      </w:r>
+    </w:p>
+    <w:p>
+      <w:pPr>
+        <w:pStyle w:val="Formatvorlage1"/>
+      </w:pPr>
       <w:bookmarkStart w:id="17" w:name="_Toc161903139"/>
       <w:r>
+        <w:t>Projektorganis</w:t>
+      </w:r>
+      <w:r>
+        <w:t>a</w:t>
+      </w:r>
+      <w:r>
+        <w:t>t</w:t>
+      </w:r>
+      <w:r>
+        <w:t>ion</w:t>
+      </w:r>
+      <w:bookmarkEnd w:id="17"/>
+    </w:p>
+    <w:p>
+      <w:r>
+        <w:rPr>
+          <w:noProof/>
+        </w:rPr>
+        <w:drawing>
+          <wp:inline distT="0" distB="0" distL="0" distR="0" wp14:anchorId="5C285C06" wp14:editId="7F853C3F">
+            <wp:extent cx="6115050" cy="2625090"/>
+            <wp:effectExtent l="0" t="0" r="0" b="3810"/>
+            <wp:docPr id="163221307" name="Grafik 3"/>
+            <wp:cNvGraphicFramePr>
+              <a:graphicFrameLocks xmlns:a="http://schemas.openxmlformats.org/drawingml/2006/main" noChangeAspect="1"/>
+            </wp:cNvGraphicFramePr>
+            <a:graphic xmlns:a="http://schemas.openxmlformats.org/drawingml/2006/main">
+              <a:graphicData uri="http://schemas.openxmlformats.org/drawingml/2006/picture">
+                <pic:pic xmlns:pic="http://schemas.openxmlformats.org/drawingml/2006/picture">
+                  <pic:nvPicPr>
+                    <pic:cNvPr id="0" name="Picture 3"/>
+                    <pic:cNvPicPr>
+                      <a:picLocks noChangeAspect="1" noChangeArrowheads="1"/>
+                    </pic:cNvPicPr>
+                  </pic:nvPicPr>
+                  <pic:blipFill>
+                    <a:blip r:embed="rId8" cstate="print">
+                      <a:extLst>
+                        <a:ext uri="{28A0092B-C50C-407E-A947-70E740481C1C}">
+                          <a14:useLocalDpi xmlns:a14="http://schemas.microsoft.com/office/drawing/2010/main" val="0"/>
+                        </a:ext>
+                      </a:extLst>
+                    </a:blip>
+                    <a:srcRect/>
+                    <a:stretch>
+                      <a:fillRect/>
+                    </a:stretch>
+                  </pic:blipFill>
+                  <pic:spPr bwMode="auto">
+                    <a:xfrm>
+                      <a:off x="0" y="0"/>
+                      <a:ext cx="6115050" cy="2625090"/>
+                    </a:xfrm>
+                    <a:prstGeom prst="rect">
+                      <a:avLst/>
+                    </a:prstGeom>
+                    <a:noFill/>
+                    <a:ln>
+                      <a:noFill/>
+                    </a:ln>
+                  </pic:spPr>
+                </pic:pic>
+              </a:graphicData>
+            </a:graphic>
+          </wp:inline>
+        </w:drawing>
+      </w:r>
+    </w:p>
+    <w:p>
+      <w:pPr>
+        <w:pStyle w:val="Formatvorlage2"/>
+      </w:pPr>
+      <w:r>
         <w:lastRenderedPageBreak/>
-        <w:t>Projektorganis</w:t>
-      </w:r>
-      <w:r>
-        <w:t>a</w:t>
-      </w:r>
-      <w:r>
-        <w:t>t</w:t>
-      </w:r>
-      <w:r>
-        <w:t>ion</w:t>
-      </w:r>
-      <w:bookmarkEnd w:id="17"/>
-    </w:p>
-    <w:p>
-      <w:pPr>
-        <w:pStyle w:val="Main"/>
-      </w:pPr>
+        <w:t>Beteiligte Personen</w:t>
+      </w:r>
     </w:p>
     <w:p>
       <w:pPr>
@@ -10102,17 +10272,8 @@
           <w:b/>
           <w:sz w:val="24"/>
         </w:rPr>
-        <w:t xml:space="preserve">Stefan </w:t>
-      </w:r>
-      <w:proofErr w:type="spellStart"/>
-      <w:r>
-        <w:rPr>
-          <w:b/>
-          <w:sz w:val="24"/>
-        </w:rPr>
-        <w:t>Spirgi</w:t>
-      </w:r>
-      <w:proofErr w:type="spellEnd"/>
+        <w:t>Stefan Spirgi</w:t>
+      </w:r>
       <w:r>
         <w:rPr>
           <w:b/>
@@ -10403,17 +10564,32 @@
         </w:tabs>
         <w:spacing w:after="120" w:line="276" w:lineRule="auto"/>
         <w:ind w:left="284"/>
-      </w:pPr>
-      <w:r>
+        <w:rPr>
+          <w:lang w:val="it-IT"/>
+        </w:rPr>
+      </w:pPr>
+      <w:r>
+        <w:rPr>
+          <w:lang w:val="it-IT"/>
+        </w:rPr>
         <w:t>Telefon</w:t>
       </w:r>
       <w:r>
-        <w:tab/>
-      </w:r>
-      <w:r>
-        <w:tab/>
-      </w:r>
-      <w:r>
+        <w:rPr>
+          <w:lang w:val="it-IT"/>
+        </w:rPr>
+        <w:tab/>
+      </w:r>
+      <w:r>
+        <w:rPr>
+          <w:lang w:val="it-IT"/>
+        </w:rPr>
+        <w:tab/>
+      </w:r>
+      <w:r>
+        <w:rPr>
+          <w:lang w:val="it-IT"/>
+        </w:rPr>
         <w:tab/>
         <w:t>041 747 07 39</w:t>
       </w:r>
@@ -10425,6 +10601,9 @@
           <w:tab w:val="left" w:pos="2410"/>
         </w:tabs>
         <w:spacing w:line="276" w:lineRule="auto"/>
+        <w:rPr>
+          <w:lang w:val="it-IT"/>
+        </w:rPr>
       </w:pPr>
     </w:p>
     <w:p>
@@ -10442,35 +10621,38 @@
         <w:rPr>
           <w:b/>
           <w:sz w:val="24"/>
+          <w:lang w:val="it-IT"/>
         </w:rPr>
       </w:pPr>
       <w:r>
         <w:rPr>
           <w:b/>
           <w:sz w:val="24"/>
-        </w:rPr>
-        <w:t xml:space="preserve">Christian </w:t>
-      </w:r>
-      <w:proofErr w:type="spellStart"/>
+          <w:lang w:val="it-IT"/>
+        </w:rPr>
+        <w:t>Christian Schambron</w:t>
+      </w:r>
       <w:r>
         <w:rPr>
           <w:b/>
           <w:sz w:val="24"/>
-        </w:rPr>
-        <w:t>Schambron</w:t>
-      </w:r>
-      <w:proofErr w:type="spellEnd"/>
+          <w:lang w:val="it-IT"/>
+        </w:rPr>
+        <w:t>-</w:t>
+      </w:r>
       <w:r>
         <w:rPr>
           <w:b/>
           <w:sz w:val="24"/>
-        </w:rPr>
-        <w:t xml:space="preserve"> Leu</w:t>
+          <w:lang w:val="it-IT"/>
+        </w:rPr>
+        <w:t>Leu</w:t>
       </w:r>
       <w:r>
         <w:rPr>
           <w:b/>
           <w:sz w:val="24"/>
+          <w:lang w:val="it-IT"/>
         </w:rPr>
         <w:tab/>
       </w:r>
@@ -10478,6 +10660,7 @@
         <w:rPr>
           <w:b/>
           <w:sz w:val="24"/>
+          <w:lang w:val="it-IT"/>
         </w:rPr>
         <w:tab/>
       </w:r>
@@ -10485,6 +10668,7 @@
         <w:rPr>
           <w:b/>
           <w:sz w:val="24"/>
+          <w:lang w:val="it-IT"/>
         </w:rPr>
         <w:t>Berufsbildner</w:t>
       </w:r>
@@ -10501,22 +10685,34 @@
         </w:tabs>
         <w:spacing w:line="276" w:lineRule="auto"/>
         <w:ind w:left="284"/>
-      </w:pPr>
-      <w:r>
+        <w:rPr>
+          <w:lang w:val="it-IT"/>
+        </w:rPr>
+      </w:pPr>
+      <w:r>
+        <w:rPr>
+          <w:lang w:val="it-IT"/>
+        </w:rPr>
         <w:t>E-Mail</w:t>
       </w:r>
       <w:r>
-        <w:tab/>
-      </w:r>
-      <w:r>
-        <w:tab/>
-      </w:r>
-      <w:r>
-        <w:tab/>
-        <w:t>christian.schambron-leu@</w:t>
-      </w:r>
-      <w:r>
-        <w:t>bildxzug.ch</w:t>
+        <w:rPr>
+          <w:lang w:val="it-IT"/>
+        </w:rPr>
+        <w:tab/>
+      </w:r>
+      <w:r>
+        <w:rPr>
+          <w:lang w:val="it-IT"/>
+        </w:rPr>
+        <w:tab/>
+      </w:r>
+      <w:r>
+        <w:rPr>
+          <w:lang w:val="it-IT"/>
+        </w:rPr>
+        <w:tab/>
+        <w:t>christian.schambron-leu@bildxzug.ch</w:t>
       </w:r>
     </w:p>
     <w:p>
@@ -10661,14 +10857,12 @@
           <w:lang w:val="it-IT"/>
         </w:rPr>
       </w:pPr>
-      <w:proofErr w:type="spellStart"/>
       <w:r>
         <w:rPr>
           <w:lang w:val="it-IT"/>
         </w:rPr>
         <w:t>Telefon</w:t>
       </w:r>
-      <w:proofErr w:type="spellEnd"/>
       <w:r>
         <w:rPr>
           <w:lang w:val="it-IT"/>
@@ -10739,6 +10933,14 @@
       <w:pPr>
         <w:pStyle w:val="Main"/>
       </w:pPr>
+      <w:r>
+        <w:t>Ich möchte mich gut informiert für eine Projektmethode entscheiden, deswegen vergleiche ich hier die mir vertrautesten und generell am weitesten verwendeten Methoden.</w:t>
+      </w:r>
+    </w:p>
+    <w:p>
+      <w:pPr>
+        <w:pStyle w:val="Main"/>
+      </w:pPr>
     </w:p>
     <w:p>
       <w:pPr>
@@ -10754,6 +10956,174 @@
       <w:pPr>
         <w:pStyle w:val="Main"/>
       </w:pPr>
+      <w:r>
+        <w:rPr>
+          <w:noProof/>
+        </w:rPr>
+        <mc:AlternateContent>
+          <mc:Choice Requires="wps">
+            <w:drawing>
+              <wp:anchor distT="45720" distB="45720" distL="114300" distR="114300" simplePos="0" relativeHeight="251662336" behindDoc="1" locked="0" layoutInCell="1" allowOverlap="1" wp14:anchorId="375F3767" wp14:editId="3734E475">
+                <wp:simplePos x="0" y="0"/>
+                <wp:positionH relativeFrom="column">
+                  <wp:posOffset>3100070</wp:posOffset>
+                </wp:positionH>
+                <wp:positionV relativeFrom="paragraph">
+                  <wp:posOffset>29210</wp:posOffset>
+                </wp:positionV>
+                <wp:extent cx="3131820" cy="2491740"/>
+                <wp:effectExtent l="0" t="0" r="0" b="3810"/>
+                <wp:wrapNone/>
+                <wp:docPr id="217" name="Textfeld 2"/>
+                <wp:cNvGraphicFramePr>
+                  <a:graphicFrameLocks xmlns:a="http://schemas.openxmlformats.org/drawingml/2006/main"/>
+                </wp:cNvGraphicFramePr>
+                <a:graphic xmlns:a="http://schemas.openxmlformats.org/drawingml/2006/main">
+                  <a:graphicData uri="http://schemas.microsoft.com/office/word/2010/wordprocessingShape">
+                    <wps:wsp>
+                      <wps:cNvSpPr txBox="1">
+                        <a:spLocks noChangeArrowheads="1"/>
+                      </wps:cNvSpPr>
+                      <wps:spPr bwMode="auto">
+                        <a:xfrm>
+                          <a:off x="0" y="0"/>
+                          <a:ext cx="3131820" cy="2491740"/>
+                        </a:xfrm>
+                        <a:prstGeom prst="rect">
+                          <a:avLst/>
+                        </a:prstGeom>
+                        <a:solidFill>
+                          <a:srgbClr val="FFFFFF"/>
+                        </a:solidFill>
+                        <a:ln w="9525">
+                          <a:noFill/>
+                          <a:miter lim="800000"/>
+                          <a:headEnd/>
+                          <a:tailEnd/>
+                        </a:ln>
+                      </wps:spPr>
+                      <wps:txbx>
+                        <w:txbxContent>
+                          <w:p>
+                            <w:pPr>
+                              <w:pStyle w:val="Main"/>
+                            </w:pPr>
+                            <w:r>
+                              <w:t>IPERKA ist eine Methode mit sechs Phasen. Die einzelnen Phasen werden eine nach der anderen abgearbeitet und sollen möglichst voneinander getrennt werden.</w:t>
+                            </w:r>
+                          </w:p>
+                          <w:p>
+                            <w:pPr>
+                              <w:pStyle w:val="Main"/>
+                            </w:pPr>
+                            <w:r>
+                              <w:t>Bei IPERKA liegt der Schwerpunkt ganz klar auf der Planung. Bevor die Arbeit überhaupt beginnt, sollen so viele Informationen wie möglich gesammelt werden. Es fördert Reflexion der Prozesse</w:t>
+                            </w:r>
+                            <w:r>
+                              <w:t>, ist jedoch immer noch sehr produktivorientiert.</w:t>
+                            </w:r>
+                          </w:p>
+                        </w:txbxContent>
+                      </wps:txbx>
+                      <wps:bodyPr rot="0" vert="horz" wrap="square" lIns="91440" tIns="45720" rIns="91440" bIns="45720" anchor="t" anchorCtr="0">
+                        <a:noAutofit/>
+                      </wps:bodyPr>
+                    </wps:wsp>
+                  </a:graphicData>
+                </a:graphic>
+                <wp14:sizeRelH relativeFrom="margin">
+                  <wp14:pctWidth>0</wp14:pctWidth>
+                </wp14:sizeRelH>
+                <wp14:sizeRelV relativeFrom="margin">
+                  <wp14:pctHeight>0</wp14:pctHeight>
+                </wp14:sizeRelV>
+              </wp:anchor>
+            </w:drawing>
+          </mc:Choice>
+          <mc:Fallback>
+            <w:pict>
+              <v:shape w14:anchorId="375F3767" id="Textfeld 2" o:spid="_x0000_s1027" type="#_x0000_t202" style="position:absolute;left:0;text-align:left;margin-left:244.1pt;margin-top:2.3pt;width:246.6pt;height:196.2pt;z-index:-251654144;visibility:visible;mso-wrap-style:square;mso-width-percent:0;mso-height-percent:0;mso-wrap-distance-left:9pt;mso-wrap-distance-top:3.6pt;mso-wrap-distance-right:9pt;mso-wrap-distance-bottom:3.6pt;mso-position-horizontal:absolute;mso-position-horizontal-relative:text;mso-position-vertical:absolute;mso-position-vertical-relative:text;mso-width-percent:0;mso-height-percent:0;mso-width-relative:margin;mso-height-relative:margin;v-text-anchor:top" o:gfxdata="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" stroked="f">
+                <v:textbox>
+                  <w:txbxContent>
+                    <w:p>
+                      <w:pPr>
+                        <w:pStyle w:val="Main"/>
+                      </w:pPr>
+                      <w:r>
+                        <w:t>IPERKA ist eine Methode mit sechs Phasen. Die einzelnen Phasen werden eine nach der anderen abgearbeitet und sollen möglichst voneinander getrennt werden.</w:t>
+                      </w:r>
+                    </w:p>
+                    <w:p>
+                      <w:pPr>
+                        <w:pStyle w:val="Main"/>
+                      </w:pPr>
+                      <w:r>
+                        <w:t>Bei IPERKA liegt der Schwerpunkt ganz klar auf der Planung. Bevor die Arbeit überhaupt beginnt, sollen so viele Informationen wie möglich gesammelt werden. Es fördert Reflexion der Prozesse</w:t>
+                      </w:r>
+                      <w:r>
+                        <w:t>, ist jedoch immer noch sehr produktivorientiert.</w:t>
+                      </w:r>
+                    </w:p>
+                  </w:txbxContent>
+                </v:textbox>
+              </v:shape>
+            </w:pict>
+          </mc:Fallback>
+        </mc:AlternateContent>
+      </w:r>
+      <w:r>
+        <w:rPr>
+          <w:noProof/>
+        </w:rPr>
+        <w:drawing>
+          <wp:inline distT="0" distB="0" distL="0" distR="0" wp14:anchorId="2D47FF3D" wp14:editId="5A94AC01">
+            <wp:extent cx="2951795" cy="2430780"/>
+            <wp:effectExtent l="0" t="0" r="1270" b="7620"/>
+            <wp:docPr id="769247341" name="Grafik 4"/>
+            <wp:cNvGraphicFramePr>
+              <a:graphicFrameLocks xmlns:a="http://schemas.openxmlformats.org/drawingml/2006/main" noChangeAspect="1"/>
+            </wp:cNvGraphicFramePr>
+            <a:graphic xmlns:a="http://schemas.openxmlformats.org/drawingml/2006/main">
+              <a:graphicData uri="http://schemas.openxmlformats.org/drawingml/2006/picture">
+                <pic:pic xmlns:pic="http://schemas.openxmlformats.org/drawingml/2006/picture">
+                  <pic:nvPicPr>
+                    <pic:cNvPr id="0" name="Picture 4"/>
+                    <pic:cNvPicPr>
+                      <a:picLocks noChangeAspect="1" noChangeArrowheads="1"/>
+                    </pic:cNvPicPr>
+                  </pic:nvPicPr>
+                  <pic:blipFill>
+                    <a:blip r:embed="rId9" cstate="print">
+                      <a:extLst>
+                        <a:ext uri="{28A0092B-C50C-407E-A947-70E740481C1C}">
+                          <a14:useLocalDpi xmlns:a14="http://schemas.microsoft.com/office/drawing/2010/main" val="0"/>
+                        </a:ext>
+                      </a:extLst>
+                    </a:blip>
+                    <a:srcRect/>
+                    <a:stretch>
+                      <a:fillRect/>
+                    </a:stretch>
+                  </pic:blipFill>
+                  <pic:spPr bwMode="auto">
+                    <a:xfrm>
+                      <a:off x="0" y="0"/>
+                      <a:ext cx="2958737" cy="2436496"/>
+                    </a:xfrm>
+                    <a:prstGeom prst="rect">
+                      <a:avLst/>
+                    </a:prstGeom>
+                    <a:noFill/>
+                    <a:ln>
+                      <a:noFill/>
+                    </a:ln>
+                  </pic:spPr>
+                </pic:pic>
+              </a:graphicData>
+            </a:graphic>
+          </wp:inline>
+        </w:drawing>
+      </w:r>
     </w:p>
     <w:p>
       <w:pPr>
@@ -10761,9 +11131,557 @@
       </w:pPr>
       <w:bookmarkStart w:id="21" w:name="_Toc161903143"/>
       <w:r>
+        <w:rPr>
+          <w:noProof/>
+        </w:rPr>
+        <mc:AlternateContent>
+          <mc:Choice Requires="wps">
+            <w:drawing>
+              <wp:anchor distT="45720" distB="45720" distL="114300" distR="114300" simplePos="0" relativeHeight="251664384" behindDoc="1" locked="0" layoutInCell="1" allowOverlap="1" wp14:anchorId="6FA0DB9C" wp14:editId="1CBCDBB3">
+                <wp:simplePos x="0" y="0"/>
+                <wp:positionH relativeFrom="column">
+                  <wp:posOffset>3084830</wp:posOffset>
+                </wp:positionH>
+                <wp:positionV relativeFrom="paragraph">
+                  <wp:posOffset>48260</wp:posOffset>
+                </wp:positionV>
+                <wp:extent cx="3131820" cy="1790700"/>
+                <wp:effectExtent l="0" t="0" r="0" b="0"/>
+                <wp:wrapNone/>
+                <wp:docPr id="667279166" name="Textfeld 2"/>
+                <wp:cNvGraphicFramePr>
+                  <a:graphicFrameLocks xmlns:a="http://schemas.openxmlformats.org/drawingml/2006/main"/>
+                </wp:cNvGraphicFramePr>
+                <a:graphic xmlns:a="http://schemas.openxmlformats.org/drawingml/2006/main">
+                  <a:graphicData uri="http://schemas.microsoft.com/office/word/2010/wordprocessingShape">
+                    <wps:wsp>
+                      <wps:cNvSpPr txBox="1">
+                        <a:spLocks noChangeArrowheads="1"/>
+                      </wps:cNvSpPr>
+                      <wps:spPr bwMode="auto">
+                        <a:xfrm>
+                          <a:off x="0" y="0"/>
+                          <a:ext cx="3131820" cy="1790700"/>
+                        </a:xfrm>
+                        <a:prstGeom prst="rect">
+                          <a:avLst/>
+                        </a:prstGeom>
+                        <a:solidFill>
+                          <a:srgbClr val="FFFFFF"/>
+                        </a:solidFill>
+                        <a:ln w="9525">
+                          <a:noFill/>
+                          <a:miter lim="800000"/>
+                          <a:headEnd/>
+                          <a:tailEnd/>
+                        </a:ln>
+                      </wps:spPr>
+                      <wps:txbx>
+                        <w:txbxContent>
+                          <w:p>
+                            <w:pPr>
+                              <w:pStyle w:val="Main"/>
+                            </w:pPr>
+                            <w:r>
+                              <w:t>Die Wasserfallmethode ist linear, alle Phasen haben definierte Start- und Endpunkte mit klar definierten Ergebnissen. Aktivitäten müssen in der vorgegebenen Reihenfolge durchgeführt werden, hierbei sind die Vorgänge sequentiell, das heisst eine Aktivität muss beendet sein, bevor eine weitere beginnt. Am Ende jeder Phase soll dokumentiert werden.</w:t>
+                            </w:r>
+                          </w:p>
+                        </w:txbxContent>
+                      </wps:txbx>
+                      <wps:bodyPr rot="0" vert="horz" wrap="square" lIns="91440" tIns="45720" rIns="91440" bIns="45720" anchor="t" anchorCtr="0">
+                        <a:noAutofit/>
+                      </wps:bodyPr>
+                    </wps:wsp>
+                  </a:graphicData>
+                </a:graphic>
+                <wp14:sizeRelH relativeFrom="margin">
+                  <wp14:pctWidth>0</wp14:pctWidth>
+                </wp14:sizeRelH>
+                <wp14:sizeRelV relativeFrom="margin">
+                  <wp14:pctHeight>0</wp14:pctHeight>
+                </wp14:sizeRelV>
+              </wp:anchor>
+            </w:drawing>
+          </mc:Choice>
+          <mc:Fallback>
+            <w:pict>
+              <v:shape w14:anchorId="6FA0DB9C" id="_x0000_s1028" type="#_x0000_t202" style="position:absolute;left:0;text-align:left;margin-left:242.9pt;margin-top:3.8pt;width:246.6pt;height:141pt;z-index:-251652096;visibility:visible;mso-wrap-style:square;mso-width-percent:0;mso-height-percent:0;mso-wrap-distance-left:9pt;mso-wrap-distance-top:3.6pt;mso-wrap-distance-right:9pt;mso-wrap-distance-bottom:3.6pt;mso-position-horizontal:absolute;mso-position-horizontal-relative:text;mso-position-vertical:absolute;mso-position-vertical-relative:text;mso-width-percent:0;mso-height-percent:0;mso-width-relative:margin;mso-height-relative:margin;v-text-anchor:top" o:gfxdata="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" stroked="f">
+                <v:textbox>
+                  <w:txbxContent>
+                    <w:p>
+                      <w:pPr>
+                        <w:pStyle w:val="Main"/>
+                      </w:pPr>
+                      <w:r>
+                        <w:t>Die Wasserfallmethode ist linear, alle Phasen haben definierte Start- und Endpunkte mit klar definierten Ergebnissen. Aktivitäten müssen in der vorgegebenen Reihenfolge durchgeführt werden, hierbei sind die Vorgänge sequentiell, das heisst eine Aktivität muss beendet sein, bevor eine weitere beginnt. Am Ende jeder Phase soll dokumentiert werden.</w:t>
+                      </w:r>
+                    </w:p>
+                  </w:txbxContent>
+                </v:textbox>
+              </v:shape>
+            </w:pict>
+          </mc:Fallback>
+        </mc:AlternateContent>
+      </w:r>
+      <w:r>
         <w:t>Wasserfall</w:t>
       </w:r>
       <w:bookmarkEnd w:id="21"/>
+    </w:p>
+    <w:p>
+      <w:pPr>
+        <w:pStyle w:val="Main"/>
+      </w:pPr>
+      <w:r>
+        <w:rPr>
+          <w:noProof/>
+        </w:rPr>
+        <w:drawing>
+          <wp:inline distT="0" distB="0" distL="0" distR="0" wp14:anchorId="4640C79F" wp14:editId="0B344B52">
+            <wp:extent cx="3142899" cy="1318260"/>
+            <wp:effectExtent l="0" t="0" r="635" b="0"/>
+            <wp:docPr id="21146128" name="Grafik 6"/>
+            <wp:cNvGraphicFramePr>
+              <a:graphicFrameLocks xmlns:a="http://schemas.openxmlformats.org/drawingml/2006/main" noChangeAspect="1"/>
+            </wp:cNvGraphicFramePr>
+            <a:graphic xmlns:a="http://schemas.openxmlformats.org/drawingml/2006/main">
+              <a:graphicData uri="http://schemas.openxmlformats.org/drawingml/2006/picture">
+                <pic:pic xmlns:pic="http://schemas.openxmlformats.org/drawingml/2006/picture">
+                  <pic:nvPicPr>
+                    <pic:cNvPr id="0" name="Picture 6"/>
+                    <pic:cNvPicPr>
+                      <a:picLocks noChangeAspect="1" noChangeArrowheads="1"/>
+                    </pic:cNvPicPr>
+                  </pic:nvPicPr>
+                  <pic:blipFill>
+                    <a:blip r:embed="rId10" cstate="print">
+                      <a:extLst>
+                        <a:ext uri="{28A0092B-C50C-407E-A947-70E740481C1C}">
+                          <a14:useLocalDpi xmlns:a14="http://schemas.microsoft.com/office/drawing/2010/main" val="0"/>
+                        </a:ext>
+                      </a:extLst>
+                    </a:blip>
+                    <a:srcRect/>
+                    <a:stretch>
+                      <a:fillRect/>
+                    </a:stretch>
+                  </pic:blipFill>
+                  <pic:spPr bwMode="auto">
+                    <a:xfrm>
+                      <a:off x="0" y="0"/>
+                      <a:ext cx="3173516" cy="1331102"/>
+                    </a:xfrm>
+                    <a:prstGeom prst="rect">
+                      <a:avLst/>
+                    </a:prstGeom>
+                    <a:noFill/>
+                    <a:ln>
+                      <a:noFill/>
+                    </a:ln>
+                  </pic:spPr>
+                </pic:pic>
+              </a:graphicData>
+            </a:graphic>
+          </wp:inline>
+        </w:drawing>
+      </w:r>
+    </w:p>
+    <w:p>
+      <w:pPr>
+        <w:pStyle w:val="Formatvorlage3"/>
+      </w:pPr>
+      <w:r>
+        <w:t>Kanban</w:t>
+      </w:r>
+    </w:p>
+    <w:p>
+      <w:pPr>
+        <w:pStyle w:val="Main"/>
+      </w:pPr>
+      <w:r>
+        <w:t>Die Kanban Methode ist eine agile Arbeitsmethode. Ursprünglich kommt sie aus der Lean-Produktion und wurde später auf Softwareentwicklung und andere Bereiche übertragen. Das Hauptziel von Kanban ist es, den Workflow zu visualisieren, Durchlaufzeiten zu verkürzen, und die Effizienz zu verbessern. Normalerweise wird versucht den Workflow mit einem sogenannten Kanban Board zu visualisieren.</w:t>
+      </w:r>
+    </w:p>
+    <w:p>
+      <w:pPr>
+        <w:pStyle w:val="Main"/>
+      </w:pPr>
+      <w:r>
+        <w:rPr>
+          <w:noProof/>
+        </w:rPr>
+        <w:drawing>
+          <wp:inline distT="0" distB="0" distL="0" distR="0" wp14:anchorId="0F7DEEE1" wp14:editId="2F7734E0">
+            <wp:extent cx="5650230" cy="1903348"/>
+            <wp:effectExtent l="0" t="0" r="7620" b="1905"/>
+            <wp:docPr id="440906636" name="Grafik 7"/>
+            <wp:cNvGraphicFramePr>
+              <a:graphicFrameLocks xmlns:a="http://schemas.openxmlformats.org/drawingml/2006/main" noChangeAspect="1"/>
+            </wp:cNvGraphicFramePr>
+            <a:graphic xmlns:a="http://schemas.openxmlformats.org/drawingml/2006/main">
+              <a:graphicData uri="http://schemas.openxmlformats.org/drawingml/2006/picture">
+                <pic:pic xmlns:pic="http://schemas.openxmlformats.org/drawingml/2006/picture">
+                  <pic:nvPicPr>
+                    <pic:cNvPr id="0" name="Picture 7"/>
+                    <pic:cNvPicPr>
+                      <a:picLocks noChangeAspect="1" noChangeArrowheads="1"/>
+                    </pic:cNvPicPr>
+                  </pic:nvPicPr>
+                  <pic:blipFill>
+                    <a:blip r:embed="rId11" cstate="print">
+                      <a:extLst>
+                        <a:ext uri="{28A0092B-C50C-407E-A947-70E740481C1C}">
+                          <a14:useLocalDpi xmlns:a14="http://schemas.microsoft.com/office/drawing/2010/main" val="0"/>
+                        </a:ext>
+                      </a:extLst>
+                    </a:blip>
+                    <a:srcRect/>
+                    <a:stretch>
+                      <a:fillRect/>
+                    </a:stretch>
+                  </pic:blipFill>
+                  <pic:spPr bwMode="auto">
+                    <a:xfrm>
+                      <a:off x="0" y="0"/>
+                      <a:ext cx="5715316" cy="1925273"/>
+                    </a:xfrm>
+                    <a:prstGeom prst="rect">
+                      <a:avLst/>
+                    </a:prstGeom>
+                    <a:noFill/>
+                    <a:ln>
+                      <a:noFill/>
+                    </a:ln>
+                  </pic:spPr>
+                </pic:pic>
+              </a:graphicData>
+            </a:graphic>
+          </wp:inline>
+        </w:drawing>
+      </w:r>
+    </w:p>
+    <w:p>
+      <w:pPr>
+        <w:pStyle w:val="Formatvorlage2"/>
+      </w:pPr>
+      <w:bookmarkStart w:id="22" w:name="_Toc161903145"/>
+      <w:r>
+        <w:lastRenderedPageBreak/>
+        <w:t>Auswahl der Projektmethode</w:t>
+      </w:r>
+      <w:bookmarkEnd w:id="22"/>
+    </w:p>
+    <w:p>
+      <w:pPr>
+        <w:pStyle w:val="Main"/>
+      </w:pPr>
+      <w:r>
+        <w:t xml:space="preserve">Weder IPERKA noch die Wasserfall Methode eignen sich besonders gut für mein Projekt. Keine dieser beiden Methoden ist flexibel genug für den Jira Synchronizer, da ich mir gut vorstellen kann im Nachhinein noch kleine Änderungen machen zu müssen. So weiss ich zum Beispiel trotz intensiver Planung noch nicht, ob die bisher geplanten Anpassungen an das bestehende Datenbankschema ausreichen, oder ob einzelne Spalten oder sogar ganze Tabellen noch erweitert werden müssen, welche ich bisher noch gar nicht in Betrachtung gezogen habe, was durchaus der Fall sein </w:t>
+      </w:r>
+      <w:r>
+        <w:t>könnte,</w:t>
+      </w:r>
+      <w:r>
+        <w:t xml:space="preserve"> wenn ich zum Beispiel von der Jira API unerwartete Daten erhalte.</w:t>
+      </w:r>
+    </w:p>
+    <w:p>
+      <w:pPr>
+        <w:pStyle w:val="Main"/>
+      </w:pPr>
+    </w:p>
+    <w:p>
+      <w:pPr>
+        <w:pStyle w:val="Main"/>
+      </w:pPr>
+      <w:r>
+        <w:t>Des Weiteren erlaubt es mir Kanban flexibel auf unerwartete Umstände zu reagieren. Ich weiss zum Beispiel noch nicht genau, was für Daten ich von der Jira API zu erwarten habe. Wenn ich in einer linearen, starren Projektmethode feststecken würde, könnte dies zum Problem werden. Auch wenn mir beim Testen auffällt, dass etwas nicht so funktioniert wie ich es mir wünsche, kann ich bei Kanban einfach einen neuen Task einfügen oder einen bestehenden anpassen und diesen weiterentwickeln.</w:t>
+      </w:r>
+    </w:p>
+    <w:p>
+      <w:pPr>
+        <w:pStyle w:val="Main"/>
+      </w:pPr>
+    </w:p>
+    <w:p>
+      <w:pPr>
+        <w:pStyle w:val="Main"/>
+      </w:pPr>
+      <w:r>
+        <w:t xml:space="preserve">Zu guter Letzt hilft mir Kanban auch, den Arbeitsfortschritt zu visualisieren. Mit den verschiedenen </w:t>
+      </w:r>
+      <w:r>
+        <w:t>Listen</w:t>
+      </w:r>
+      <w:r>
+        <w:t xml:space="preserve"> und Tasks sehe ich </w:t>
+      </w:r>
+      <w:r>
+        <w:t>sehr schnell,</w:t>
+      </w:r>
+      <w:r>
+        <w:t xml:space="preserve"> wo ich stehe, wie weit ich bin, was noch fehlt, oder woran ich gerade arbeite. Ausserdem kann ich diese visuelle </w:t>
+      </w:r>
+      <w:r>
+        <w:t>Unterstützung gut auch in der Dokumentation verwenden, um meinen Fortschritt visuell festzuhalten.</w:t>
+      </w:r>
+    </w:p>
+    <w:p>
+      <w:pPr>
+        <w:pStyle w:val="Main"/>
+      </w:pPr>
+    </w:p>
+    <w:p>
+      <w:pPr>
+        <w:pStyle w:val="Main"/>
+      </w:pPr>
+      <w:r>
+        <w:t>Aus diesen Gründen entscheide ich mich für die agile Methode Kanban als meine Projektmethode.</w:t>
+      </w:r>
+      <w:r>
+        <w:t xml:space="preserve"> </w:t>
+      </w:r>
+    </w:p>
+    <w:p>
+      <w:pPr>
+        <w:pStyle w:val="Formatvorlage2"/>
+      </w:pPr>
+      <w:bookmarkStart w:id="23" w:name="_Toc161903146"/>
+      <w:r>
+        <w:t>Anwendung der ausgewählten Projektmethode</w:t>
+      </w:r>
+      <w:bookmarkEnd w:id="23"/>
+    </w:p>
+    <w:p>
+      <w:pPr>
+        <w:pStyle w:val="Main"/>
+      </w:pPr>
+      <w:r>
+        <w:t>Im Rahmen des Projektes werden User Stories erstellt welche die verschiedenen Aufgaben, welche noch zu erledigen sind, abdecken. Diese User Stories werden in einem Kanban Board auf Trello festgehalten. Ich entschied mich bewusst für Trello, da es mir wichtig war eine klare Trennung zwischen meinem Projekt und den Tasks meines Projektes zu haben, welche mir potenziell gefehlt hätte, wenn ich Jira verwendet hätte.</w:t>
+      </w:r>
+    </w:p>
+    <w:p>
+      <w:pPr>
+        <w:pStyle w:val="Main"/>
+      </w:pPr>
+    </w:p>
+    <w:p>
+      <w:pPr>
+        <w:pStyle w:val="Main"/>
+      </w:pPr>
+      <w:r>
+        <w:t xml:space="preserve">Das Kanban Board verfügt über die Listen «Ready» für Tasks welche noch nicht in Bearbeitung sind, «In Progress» für Tasks welche aktuell in Bearbeitung sind, «Dokumentation» für Tasks welche grundsätzlich fertig bearbeitet sind, jedoch noch dokumentiert werden müssen, «Acceptance Testing» für Tasks welche noch getestet werden müssen (vor allem bei Programmieraufgaben anwendbar), und «Done» für erledigte Tasks. </w:t>
+      </w:r>
+    </w:p>
+    <w:p>
+      <w:pPr>
+        <w:pStyle w:val="Main"/>
+      </w:pPr>
+    </w:p>
+    <w:p>
+      <w:pPr>
+        <w:pStyle w:val="Main"/>
+      </w:pPr>
+      <w:r>
+        <w:t xml:space="preserve">Um die Organisation einfacher zu gestalten sind Tasks des Weiteren den User </w:t>
+      </w:r>
+      <w:r>
+        <w:t>Stories,</w:t>
+      </w:r>
+      <w:r>
+        <w:t xml:space="preserve"> welchen sie angehören entsprechend farbkodiert</w:t>
+      </w:r>
+      <w:r>
+        <w:t xml:space="preserve"> und verfügen über eine Checkliste namens «Akzeptanzkriterien» mit welcher überprüft werden kann, ob  die Tasks bereit sind von «In Progress» auf «Acceptance Testing» über zu gehen.</w:t>
+      </w:r>
+    </w:p>
+    <w:p>
+      <w:pPr>
+        <w:pStyle w:val="Main"/>
+      </w:pPr>
+    </w:p>
+    <w:p>
+      <w:pPr>
+        <w:pStyle w:val="Main"/>
+      </w:pPr>
+      <w:r>
+        <w:t>Ich möchte vermeiden mehr als drei Tasks auf einmal in «In Progress» zu haben und am Ende jedes Tages will ich diese Anzahl auf maximal zwei reduzieren. Der Task «Arbeitsjournal führen» wird während der ganzen Arbeit in der Liste «In Progress» stehen, als Teil des Arbeitsjournals soll am Ende jedes Tages ein Screenshot des aktuellen Standes des Kanban Boards angefügt werden.</w:t>
+      </w:r>
+    </w:p>
+    <w:p>
+      <w:pPr>
+        <w:pStyle w:val="Formatvorlage1"/>
+      </w:pPr>
+      <w:bookmarkStart w:id="24" w:name="_Toc161903147"/>
+      <w:r>
+        <w:t>Verwendete Technologien</w:t>
+      </w:r>
+      <w:r>
+        <w:t xml:space="preserve"> und Tools</w:t>
+      </w:r>
+      <w:bookmarkEnd w:id="24"/>
+    </w:p>
+    <w:p>
+      <w:pPr>
+        <w:pStyle w:val="Main"/>
+      </w:pPr>
+    </w:p>
+    <w:p>
+      <w:pPr>
+        <w:pStyle w:val="Formatvorlage2"/>
+      </w:pPr>
+      <w:bookmarkStart w:id="25" w:name="_Toc161903148"/>
+      <w:r>
+        <w:t>Entwickler-</w:t>
+      </w:r>
+      <w:r>
+        <w:t>Tools</w:t>
+      </w:r>
+      <w:bookmarkEnd w:id="25"/>
+    </w:p>
+    <w:p>
+      <w:pPr>
+        <w:pStyle w:val="Main"/>
+      </w:pPr>
+      <w:r>
+        <w:t>Der ganze Jira Synchronizer wird auf dem durch die Softec zur Verfügung gestelltem Arbeitslaptop realisiert.</w:t>
+      </w:r>
+    </w:p>
+    <w:p>
+      <w:pPr>
+        <w:pStyle w:val="Formatvorlage3"/>
+      </w:pPr>
+      <w:bookmarkStart w:id="26" w:name="_Toc161903149"/>
+      <w:r>
+        <w:lastRenderedPageBreak/>
+        <w:t>Editoren</w:t>
+      </w:r>
+      <w:bookmarkEnd w:id="26"/>
+    </w:p>
+    <w:p>
+      <w:pPr>
+        <w:pStyle w:val="Main"/>
+      </w:pPr>
+      <w:r>
+        <w:t>Als Editor wird hauptsächlich Visual Studio Professional 2022 verwendet, wobei in vereinzelten Fällen auch Visual Studio Code verwendet wird. Visual Studio Code ist ein gratis Editor welcher mit verschiedenen Erweiterungen ausgestattet werden kann. Visual Studio Professional 2022 ist eine durch Softec bereitgestellte kostenpflichtige Version des Visual Studio Editors.</w:t>
+      </w:r>
+      <w:r>
+        <w:t xml:space="preserve"> Beide Editoren sind Firmenstandard an der Softec.</w:t>
+      </w:r>
+    </w:p>
+    <w:p>
+      <w:pPr>
+        <w:pStyle w:val="Main"/>
+        <w:ind w:left="-13"/>
+      </w:pPr>
+    </w:p>
+    <w:p>
+      <w:pPr>
+        <w:pStyle w:val="Formatvorlage3"/>
+      </w:pPr>
+      <w:bookmarkStart w:id="27" w:name="_Toc161903150"/>
+      <w:r>
+        <w:t>Source Code Verwaltung</w:t>
+      </w:r>
+      <w:bookmarkEnd w:id="27"/>
+    </w:p>
+    <w:p>
+      <w:pPr>
+        <w:pStyle w:val="Main"/>
+      </w:pPr>
+      <w:r>
+        <w:t xml:space="preserve">Für die Verwaltung des Source Codes und der Dokumentation wurde ein öffentliches Repository auf </w:t>
+      </w:r>
+      <w:r>
+        <w:t>GitHub</w:t>
+      </w:r>
+      <w:r>
+        <w:t xml:space="preserve"> erstellt. Ziel ist es, pro Tag mindestens einen Commit auf dieses Repository zu pushen. Sobald mit dem Programmieren begonnen wird, werden feature branches erstellt sodass auf dem master branch immer ein funktionierendes Produkt vorhanden ist. Bis dahin wird die Dokumentation jeweils direkt auf den master branch gepusht.</w:t>
+      </w:r>
+    </w:p>
+    <w:p>
+      <w:pPr>
+        <w:pStyle w:val="Main"/>
+      </w:pPr>
+    </w:p>
+    <w:p>
+      <w:pPr>
+        <w:pStyle w:val="Formatvorlage3"/>
+      </w:pPr>
+      <w:bookmarkStart w:id="28" w:name="_Toc161903151"/>
+      <w:r>
+        <w:t>Datenbank</w:t>
+      </w:r>
+      <w:r>
+        <w:t xml:space="preserve"> Management Tool</w:t>
+      </w:r>
+      <w:bookmarkEnd w:id="28"/>
+    </w:p>
+    <w:p>
+      <w:pPr>
+        <w:pStyle w:val="Main"/>
+      </w:pPr>
+      <w:r>
+        <w:t>Als Datenbank Management Tool kommt das SQL Server Management Studio 19 zum Einsatz. Das Tool ist gratis und in der Softec Firmenstandard.</w:t>
+      </w:r>
+    </w:p>
+    <w:p>
+      <w:pPr>
+        <w:pStyle w:val="Formatvorlage2"/>
+      </w:pPr>
+      <w:r>
+        <w:t>draw.io</w:t>
+      </w:r>
+    </w:p>
+    <w:p>
+      <w:pPr>
+        <w:pStyle w:val="Main"/>
+      </w:pPr>
+      <w:r>
+        <w:t>Für selbsterstellte Grafiken wird draw.io verwendet. draw.io ist ein gratis Online-Tool welches primär zur Erstellung von Diagrammen und Flowcharts entwickelt wurde.</w:t>
+      </w:r>
+    </w:p>
+    <w:p>
+      <w:pPr>
+        <w:pStyle w:val="Formatvorlage2"/>
+      </w:pPr>
+      <w:r>
+        <w:t>Google Sheets</w:t>
+      </w:r>
+    </w:p>
+    <w:p>
+      <w:pPr>
+        <w:pStyle w:val="Main"/>
+      </w:pPr>
+      <w:r>
+        <w:t>Google Sheets wird verwendet für die Erstellung von Tabellen wie dem Zeitplan oder der dazugehörigen Legende. Google Sheets gehört zu Google Docs und ist ein gratis online Editor mit ähnlichen Funktionen wie Microsoft Office Excel.</w:t>
+      </w:r>
+    </w:p>
+    <w:p>
+      <w:pPr>
+        <w:pStyle w:val="Formatvorlage2"/>
+      </w:pPr>
+      <w:r>
+        <w:t>Trello</w:t>
+      </w:r>
+    </w:p>
+    <w:p>
+      <w:pPr>
+        <w:pStyle w:val="Main"/>
+      </w:pPr>
+      <w:r>
+        <w:t>Für die Verwaltung des Kanbanboards wird Trello, ein gratis Online-Tool, verwendet.</w:t>
+      </w:r>
+    </w:p>
+    <w:p>
+      <w:pPr>
+        <w:pStyle w:val="Formatvorlage2"/>
+      </w:pPr>
+      <w:bookmarkStart w:id="29" w:name="_Toc161903152"/>
+      <w:r>
+        <w:t>Dokumentation</w:t>
+      </w:r>
+      <w:bookmarkEnd w:id="29"/>
     </w:p>
     <w:p>
       <w:pPr>
@@ -10773,18 +11691,18 @@
           <w:rFonts w:ascii="Imago" w:hAnsi="Imago"/>
         </w:rPr>
       </w:pPr>
-    </w:p>
-    <w:p>
-      <w:pPr>
-        <w:pStyle w:val="Formatvorlage3"/>
-      </w:pPr>
-      <w:bookmarkStart w:id="22" w:name="_Toc161903144"/>
-      <w:proofErr w:type="spellStart"/>
-      <w:r>
-        <w:t>Scrum</w:t>
-      </w:r>
-      <w:bookmarkEnd w:id="22"/>
-      <w:proofErr w:type="spellEnd"/>
+      <w:r>
+        <w:rPr>
+          <w:rFonts w:ascii="Imago" w:hAnsi="Imago"/>
+        </w:rPr>
+        <w:t xml:space="preserve">Für die Dokumentation wurde Microsoft Office Word (Word) verwendet. Ein bereits bestehendes Template wurde für Gestaltung sowie Formatierung der Dokumentation verwendet, wobei </w:t>
+      </w:r>
+      <w:r>
+        <w:rPr>
+          <w:rFonts w:ascii="Imago" w:hAnsi="Imago"/>
+        </w:rPr>
+        <w:t>vor Beginn der IPA noch kein Inhalt in das Template eingefügt wurde.</w:t>
+      </w:r>
     </w:p>
     <w:p>
       <w:pPr>
@@ -10795,213 +11713,62 @@
       <w:pPr>
         <w:pStyle w:val="Formatvorlage2"/>
       </w:pPr>
-      <w:bookmarkStart w:id="23" w:name="_Toc161903145"/>
-      <w:r>
-        <w:t>Auswahl der Projektmethode</w:t>
-      </w:r>
-      <w:bookmarkEnd w:id="23"/>
-    </w:p>
-    <w:p>
-      <w:pPr>
-        <w:pStyle w:val="Main"/>
-      </w:pPr>
-    </w:p>
-    <w:p>
-      <w:pPr>
-        <w:pStyle w:val="Formatvorlage2"/>
-      </w:pPr>
-      <w:bookmarkStart w:id="24" w:name="_Toc161903146"/>
-      <w:r>
-        <w:t>Anwendung der ausgewählten Projektmethode</w:t>
-      </w:r>
-      <w:bookmarkEnd w:id="24"/>
-    </w:p>
-    <w:p>
-      <w:pPr>
-        <w:pStyle w:val="Main"/>
-      </w:pPr>
-      <w:r>
-        <w:br w:type="page"/>
-      </w:r>
-    </w:p>
-    <w:p>
-      <w:pPr>
-        <w:pStyle w:val="Formatvorlage1"/>
-      </w:pPr>
-      <w:bookmarkStart w:id="25" w:name="_Toc161903147"/>
-      <w:r>
-        <w:lastRenderedPageBreak/>
-        <w:t>Verwendete Technologien</w:t>
-      </w:r>
-      <w:r>
-        <w:t xml:space="preserve"> und Tools</w:t>
-      </w:r>
-      <w:bookmarkEnd w:id="25"/>
-    </w:p>
-    <w:p>
-      <w:pPr>
-        <w:pStyle w:val="Main"/>
-      </w:pPr>
-    </w:p>
-    <w:p>
-      <w:pPr>
-        <w:pStyle w:val="Formatvorlage2"/>
-      </w:pPr>
-      <w:bookmarkStart w:id="26" w:name="_Toc161903148"/>
-      <w:r>
-        <w:t>Entwickler-</w:t>
-      </w:r>
-      <w:r>
-        <w:t>Tools</w:t>
-      </w:r>
-      <w:bookmarkEnd w:id="26"/>
-    </w:p>
-    <w:p>
-      <w:pPr>
-        <w:pStyle w:val="Main"/>
-      </w:pPr>
-    </w:p>
-    <w:p>
-      <w:pPr>
-        <w:pStyle w:val="Formatvorlage3"/>
-      </w:pPr>
-      <w:bookmarkStart w:id="27" w:name="_Toc161903149"/>
-      <w:r>
-        <w:t>Editoren</w:t>
-      </w:r>
-      <w:bookmarkEnd w:id="27"/>
-    </w:p>
-    <w:p>
-      <w:pPr>
-        <w:pStyle w:val="Main"/>
-        <w:ind w:left="-13"/>
-      </w:pPr>
-    </w:p>
-    <w:p>
-      <w:pPr>
-        <w:pStyle w:val="Formatvorlage3"/>
-      </w:pPr>
-      <w:bookmarkStart w:id="28" w:name="_Toc161903150"/>
-      <w:r>
-        <w:t>Source Code Verwaltung</w:t>
-      </w:r>
-      <w:bookmarkEnd w:id="28"/>
-    </w:p>
-    <w:p>
-      <w:pPr>
-        <w:pStyle w:val="Main"/>
-      </w:pPr>
-    </w:p>
-    <w:p>
-      <w:pPr>
-        <w:pStyle w:val="Formatvorlage3"/>
-      </w:pPr>
-      <w:bookmarkStart w:id="29" w:name="_Toc161903151"/>
-      <w:r>
-        <w:t>Datenbank</w:t>
-      </w:r>
-      <w:r>
-        <w:t xml:space="preserve"> Management Tool</w:t>
-      </w:r>
-      <w:bookmarkEnd w:id="29"/>
-    </w:p>
-    <w:p>
-      <w:pPr>
-        <w:pStyle w:val="Listenabsatz"/>
+      <w:bookmarkStart w:id="30" w:name="_Toc161903153"/>
+      <w:r>
+        <w:t>Organisation und Sicherung der Arbeitsergebnisse</w:t>
+      </w:r>
+      <w:bookmarkEnd w:id="30"/>
+    </w:p>
+    <w:p>
+      <w:pPr>
+        <w:pStyle w:val="Main"/>
+      </w:pPr>
+      <w:r>
+        <w:t>Die Arbeitsergebnisse werden täglich mit einem Push auf das Github Repository gesichert. Ausserdem wird über ein privates Verzeichnis auf dem Softec Server gearbeitet, sollten also der Laptop sowie das Repository verloren gehen, sind die Daten hier immer noch vorhanden.</w:t>
+      </w:r>
+    </w:p>
+    <w:p>
+      <w:pPr>
+        <w:pStyle w:val="Main"/>
+      </w:pPr>
+    </w:p>
+    <w:p>
+      <w:pPr>
+        <w:pStyle w:val="Main"/>
       </w:pPr>
     </w:p>
     <w:p>
       <w:pPr>
         <w:widowControl/>
         <w:spacing w:line="240" w:lineRule="auto"/>
-        <w:rPr>
-          <w:rFonts w:ascii="Imago" w:hAnsi="Imago"/>
-        </w:rPr>
-      </w:pPr>
-      <w:r>
-        <w:rPr>
-          <w:rFonts w:ascii="Imago" w:hAnsi="Imago"/>
-        </w:rPr>
+      </w:pPr>
+      <w:r>
         <w:br w:type="page"/>
       </w:r>
     </w:p>
     <w:p>
       <w:pPr>
-        <w:pStyle w:val="Formatvorlage2"/>
-      </w:pPr>
-      <w:bookmarkStart w:id="30" w:name="_Toc161903152"/>
-      <w:r>
-        <w:lastRenderedPageBreak/>
-        <w:t>Dokumentation</w:t>
-      </w:r>
-      <w:bookmarkEnd w:id="30"/>
-    </w:p>
-    <w:p>
-      <w:pPr>
-        <w:widowControl/>
-        <w:spacing w:line="240" w:lineRule="auto"/>
-        <w:rPr>
-          <w:rFonts w:ascii="Imago" w:hAnsi="Imago"/>
-        </w:rPr>
-      </w:pPr>
-    </w:p>
-    <w:p>
-      <w:pPr>
-        <w:pStyle w:val="Main"/>
-      </w:pPr>
-    </w:p>
-    <w:p>
-      <w:pPr>
-        <w:pStyle w:val="Formatvorlage2"/>
-      </w:pPr>
-      <w:bookmarkStart w:id="31" w:name="_Toc161903153"/>
-      <w:r>
-        <w:t>Organisation und Sicherung der Arbeitsergebnisse</w:t>
-      </w:r>
-      <w:bookmarkEnd w:id="31"/>
-    </w:p>
-    <w:p>
-      <w:pPr>
-        <w:pStyle w:val="Main"/>
-      </w:pPr>
-    </w:p>
-    <w:p>
-      <w:pPr>
-        <w:pStyle w:val="Main"/>
-      </w:pPr>
-    </w:p>
-    <w:p>
-      <w:pPr>
-        <w:widowControl/>
-        <w:spacing w:line="240" w:lineRule="auto"/>
-      </w:pPr>
-      <w:r>
-        <w:br w:type="page"/>
-      </w:r>
-    </w:p>
-    <w:p>
-      <w:pPr>
         <w:pStyle w:val="Ebene2"/>
       </w:pPr>
-      <w:bookmarkStart w:id="32" w:name="_Toc161903154"/>
+      <w:bookmarkStart w:id="31" w:name="_Toc161903154"/>
       <w:r>
         <w:lastRenderedPageBreak/>
         <w:t>Projektplanung</w:t>
       </w:r>
+      <w:bookmarkEnd w:id="31"/>
+    </w:p>
+    <w:p>
+      <w:pPr>
+        <w:pStyle w:val="Formatvorlage1"/>
+      </w:pPr>
+      <w:bookmarkStart w:id="32" w:name="_Toc161903155"/>
+      <w:r>
+        <w:t xml:space="preserve">Use </w:t>
+      </w:r>
+      <w:r>
+        <w:t>Case</w:t>
+      </w:r>
       <w:bookmarkEnd w:id="32"/>
-    </w:p>
-    <w:p>
-      <w:pPr>
-        <w:pStyle w:val="Formatvorlage1"/>
-      </w:pPr>
-      <w:bookmarkStart w:id="33" w:name="_Toc161903155"/>
-      <w:r>
-        <w:t xml:space="preserve">Use </w:t>
-      </w:r>
-      <w:r>
-        <w:t>Case</w:t>
-      </w:r>
-      <w:bookmarkEnd w:id="33"/>
     </w:p>
     <w:p>
       <w:pPr>
@@ -11062,7 +11829,7 @@
                     </pic:cNvPicPr>
                   </pic:nvPicPr>
                   <pic:blipFill>
-                    <a:blip r:embed="rId8">
+                    <a:blip r:embed="rId12">
                       <a:extLst>
                         <a:ext uri="{28A0092B-C50C-407E-A947-70E740481C1C}">
                           <a14:useLocalDpi xmlns:a14="http://schemas.microsoft.com/office/drawing/2010/main" val="0"/>
@@ -11115,11 +11882,11 @@
       <w:pPr>
         <w:pStyle w:val="Formatvorlage1"/>
       </w:pPr>
-      <w:bookmarkStart w:id="34" w:name="_Toc161903156"/>
+      <w:bookmarkStart w:id="33" w:name="_Toc161903156"/>
       <w:r>
         <w:t>Anforderungsliste</w:t>
       </w:r>
-      <w:bookmarkEnd w:id="34"/>
+      <w:bookmarkEnd w:id="33"/>
     </w:p>
     <w:p>
       <w:pPr>
@@ -11265,7 +12032,6 @@
       <w:r>
         <w:tab/>
       </w:r>
-      <w:proofErr w:type="spellStart"/>
       <w:r>
         <w:rPr>
           <w:b/>
@@ -11273,7 +12039,6 @@
         </w:rPr>
         <w:t>Testing</w:t>
       </w:r>
-      <w:proofErr w:type="spellEnd"/>
     </w:p>
     <w:p>
       <w:pPr>
@@ -11508,7 +12273,6 @@
       <w:r>
         <w:tab/>
       </w:r>
-      <w:proofErr w:type="spellStart"/>
       <w:r>
         <w:rPr>
           <w:b/>
@@ -11516,7 +12280,6 @@
         </w:rPr>
         <w:t>Logging</w:t>
       </w:r>
-      <w:proofErr w:type="spellEnd"/>
     </w:p>
     <w:p>
       <w:pPr>
@@ -11794,15 +12557,7 @@
       </w:r>
       <w:r>
         <w:tab/>
-        <w:t xml:space="preserve">getrennt (Core, Infrastructure, </w:t>
-      </w:r>
-      <w:proofErr w:type="spellStart"/>
-      <w:r>
-        <w:t>Application</w:t>
-      </w:r>
-      <w:proofErr w:type="spellEnd"/>
-      <w:r>
-        <w:t>).</w:t>
+        <w:t>getrennt (Core, Infrastructure, Application).</w:t>
       </w:r>
     </w:p>
     <w:p>
@@ -12302,21 +13057,12 @@
       <w:r>
         <w:tab/>
       </w:r>
-      <w:proofErr w:type="spellStart"/>
       <w:r>
         <w:rPr>
           <w:b/>
           <w:bCs/>
         </w:rPr>
-        <w:t>Git</w:t>
-      </w:r>
-      <w:proofErr w:type="spellEnd"/>
-      <w:r>
-        <w:rPr>
-          <w:b/>
-          <w:bCs/>
-        </w:rPr>
-        <w:t>-Repository</w:t>
+        <w:t>Git-Repository</w:t>
       </w:r>
     </w:p>
     <w:p>
@@ -12338,15 +13084,7 @@
       </w:r>
       <w:r>
         <w:tab/>
-        <w:t xml:space="preserve">Der Code ist auf einem </w:t>
-      </w:r>
-      <w:proofErr w:type="spellStart"/>
-      <w:r>
-        <w:t>Github</w:t>
-      </w:r>
-      <w:proofErr w:type="spellEnd"/>
-      <w:r>
-        <w:t xml:space="preserve"> Repository vorhanden.</w:t>
+        <w:t>Der Code ist auf einem Github Repository vorhanden.</w:t>
       </w:r>
       <w:r>
         <w:tab/>
@@ -12384,15 +13122,7 @@
       </w:r>
       <w:r>
         <w:tab/>
-        <w:t xml:space="preserve">Die Dokumentation ist auf </w:t>
-      </w:r>
-      <w:proofErr w:type="spellStart"/>
-      <w:r>
-        <w:t>dem selben</w:t>
-      </w:r>
-      <w:proofErr w:type="spellEnd"/>
-      <w:r>
-        <w:t xml:space="preserve"> Repository vorhanden.</w:t>
+        <w:t>Die Dokumentation ist auf dem selben Repository vorhanden.</w:t>
       </w:r>
       <w:r>
         <w:tab/>
@@ -12539,15 +13269,7 @@
       </w:r>
       <w:r>
         <w:tab/>
-        <w:t xml:space="preserve">Der Applikation kann ein Development </w:t>
-      </w:r>
-      <w:proofErr w:type="spellStart"/>
-      <w:r>
-        <w:t>Flag</w:t>
-      </w:r>
-      <w:proofErr w:type="spellEnd"/>
-      <w:r>
-        <w:t xml:space="preserve"> ab Aufruf übergeben werden.</w:t>
+        <w:t>Der Applikation kann ein Development Flag ab Aufruf übergeben werden.</w:t>
       </w:r>
       <w:r>
         <w:tab/>
@@ -12614,12 +13336,12 @@
       <w:pPr>
         <w:pStyle w:val="Formatvorlage1"/>
       </w:pPr>
-      <w:bookmarkStart w:id="35" w:name="_Toc161903157"/>
+      <w:bookmarkStart w:id="34" w:name="_Toc161903157"/>
       <w:r>
         <w:lastRenderedPageBreak/>
         <w:t>User Stories</w:t>
       </w:r>
-      <w:bookmarkEnd w:id="35"/>
+      <w:bookmarkEnd w:id="34"/>
     </w:p>
     <w:p>
       <w:pPr>
@@ -13859,14 +14581,7 @@
       </w:r>
       <w:r>
         <w:tab/>
-      </w:r>
-      <w:proofErr w:type="spellStart"/>
-      <w:r>
-        <w:t>Github</w:t>
-      </w:r>
-      <w:proofErr w:type="spellEnd"/>
-      <w:r>
-        <w:t xml:space="preserve"> Repository aufsetzen und mit lokalem Repository verbinden.</w:t>
+        <w:t>Github Repository aufsetzen und mit lokalem Repository verbinden.</w:t>
       </w:r>
       <w:r>
         <w:tab/>
@@ -13899,15 +14614,7 @@
       </w:r>
       <w:r>
         <w:tab/>
-        <w:t xml:space="preserve">Solution mit allen Projekten (Core, Infrastructure, </w:t>
-      </w:r>
-      <w:proofErr w:type="spellStart"/>
-      <w:r>
-        <w:t>Application</w:t>
-      </w:r>
-      <w:proofErr w:type="spellEnd"/>
-      <w:r>
-        <w:t xml:space="preserve">, </w:t>
+        <w:t xml:space="preserve">Solution mit allen Projekten (Core, Infrastructure, Application, </w:t>
       </w:r>
       <w:r>
         <w:tab/>
@@ -14086,23 +14793,7 @@
       </w:r>
       <w:r>
         <w:tab/>
-        <w:t xml:space="preserve">Entitäten im Core Projekt und als </w:t>
-      </w:r>
-      <w:proofErr w:type="spellStart"/>
-      <w:r>
-        <w:t>ViewModel</w:t>
-      </w:r>
-      <w:proofErr w:type="spellEnd"/>
-      <w:r>
-        <w:t xml:space="preserve"> im </w:t>
-      </w:r>
-      <w:proofErr w:type="spellStart"/>
-      <w:r>
-        <w:t>Application</w:t>
-      </w:r>
-      <w:proofErr w:type="spellEnd"/>
-      <w:r>
-        <w:t xml:space="preserve"> Projekt</w:t>
+        <w:t>Entitäten im Core Projekt und als ViewModel im Application Projekt</w:t>
       </w:r>
     </w:p>
     <w:p>
@@ -14217,15 +14908,7 @@
         </w:numPr>
       </w:pPr>
       <w:r>
-        <w:t xml:space="preserve">Initial Commit auf </w:t>
-      </w:r>
-      <w:proofErr w:type="spellStart"/>
-      <w:r>
-        <w:t>Github</w:t>
-      </w:r>
-      <w:proofErr w:type="spellEnd"/>
-      <w:r>
-        <w:t xml:space="preserve"> Repository wurde </w:t>
+        <w:t xml:space="preserve">Initial Commit auf Github Repository wurde </w:t>
       </w:r>
       <w:r>
         <w:t>erstellt.</w:t>
@@ -14240,15 +14923,7 @@
         </w:numPr>
       </w:pPr>
       <w:r>
-        <w:t>Solution ist wie finale Applikation strukturiert (</w:t>
-      </w:r>
-      <w:proofErr w:type="spellStart"/>
-      <w:r>
-        <w:t>Application</w:t>
-      </w:r>
-      <w:proofErr w:type="spellEnd"/>
-      <w:r>
-        <w:t xml:space="preserve"> Project soll Kommandozeilen Project sein)</w:t>
+        <w:t>Solution ist wie finale Applikation strukturiert (Application Project soll Kommandozeilen Project sein)</w:t>
       </w:r>
     </w:p>
     <w:p>
@@ -14272,23 +14947,7 @@
         </w:numPr>
       </w:pPr>
       <w:r>
-        <w:t xml:space="preserve">Alle in der Klassenstruktur enthaltenen Klassen wurden in die Solution eingebaut. Vorhanden sind die Entitäten im Core Projekt welche mit der Datenbank kommunizieren und die </w:t>
-      </w:r>
-      <w:proofErr w:type="spellStart"/>
-      <w:r>
-        <w:t>ViewModels</w:t>
-      </w:r>
-      <w:proofErr w:type="spellEnd"/>
-      <w:r>
-        <w:t xml:space="preserve"> im </w:t>
-      </w:r>
-      <w:proofErr w:type="spellStart"/>
-      <w:r>
-        <w:t>Application</w:t>
-      </w:r>
-      <w:proofErr w:type="spellEnd"/>
-      <w:r>
-        <w:t xml:space="preserve"> Projekt welche von der Applikation verwendet werden.</w:t>
+        <w:t>Alle in der Klassenstruktur enthaltenen Klassen wurden in die Solution eingebaut. Vorhanden sind die Entitäten im Core Projekt welche mit der Datenbank kommunizieren und die ViewModels im Application Projekt welche von der Applikation verwendet werden.</w:t>
       </w:r>
     </w:p>
     <w:p>
@@ -15090,15 +15749,7 @@
         <w:ind w:left="567" w:firstLine="567"/>
       </w:pPr>
       <w:r>
-        <w:t xml:space="preserve">mit dem passenden User sowie der </w:t>
-      </w:r>
-      <w:proofErr w:type="spellStart"/>
-      <w:r>
-        <w:t>Id</w:t>
-      </w:r>
-      <w:proofErr w:type="spellEnd"/>
-      <w:r>
-        <w:t xml:space="preserve"> des Jira Projektes verbucht.</w:t>
+        <w:t>mit dem passenden User sowie der Id des Jira Projektes verbucht.</w:t>
       </w:r>
     </w:p>
     <w:p>
@@ -15234,15 +15885,7 @@
         </w:numPr>
       </w:pPr>
       <w:r>
-        <w:t xml:space="preserve">Die </w:t>
-      </w:r>
-      <w:proofErr w:type="spellStart"/>
-      <w:r>
-        <w:t>Id</w:t>
-      </w:r>
-      <w:proofErr w:type="spellEnd"/>
-      <w:r>
-        <w:t xml:space="preserve"> des Jira Projekts wird für künftige Datenerfassungen hinterlegt.</w:t>
+        <w:t>Die Id des Jira Projekts wird für künftige Datenerfassungen hinterlegt.</w:t>
       </w:r>
     </w:p>
     <w:p>
@@ -15274,14 +15917,9 @@
       <w:pPr>
         <w:pStyle w:val="Titel2NichtVerzeichnis"/>
       </w:pPr>
-      <w:proofErr w:type="spellStart"/>
       <w:r>
         <w:lastRenderedPageBreak/>
-        <w:t>Logging</w:t>
-      </w:r>
-      <w:proofErr w:type="spellEnd"/>
-      <w:r>
-        <w:t xml:space="preserve"> – S5</w:t>
+        <w:t>Logging – S5</w:t>
       </w:r>
     </w:p>
     <w:p>
@@ -15839,14 +16477,12 @@
           <w:lang w:val="en-US"/>
         </w:rPr>
       </w:pPr>
-      <w:proofErr w:type="spellStart"/>
       <w:r>
         <w:rPr>
           <w:lang w:val="en-US"/>
         </w:rPr>
         <w:t>Anforderungen</w:t>
       </w:r>
-      <w:proofErr w:type="spellEnd"/>
     </w:p>
     <w:p>
       <w:pPr>
@@ -16014,23 +16650,7 @@
         <w:tab/>
       </w:r>
       <w:r>
-        <w:t xml:space="preserve">Wird die Applikation ab Start mit dem </w:t>
-      </w:r>
-      <w:proofErr w:type="spellStart"/>
-      <w:r>
-        <w:t>Flag</w:t>
-      </w:r>
-      <w:proofErr w:type="spellEnd"/>
-      <w:r>
-        <w:t xml:space="preserve"> «-d» oder «-</w:t>
-      </w:r>
-      <w:proofErr w:type="spellStart"/>
-      <w:r>
-        <w:t>dev</w:t>
-      </w:r>
-      <w:proofErr w:type="spellEnd"/>
-      <w:r>
-        <w:t>»</w:t>
+        <w:t>Wird die Applikation ab Start mit dem Flag «-d» oder «-dev»</w:t>
       </w:r>
       <w:r>
         <w:tab/>
@@ -16242,13 +16862,8 @@
       <w:pPr>
         <w:pStyle w:val="Titel2NichtVerzeichnis"/>
       </w:pPr>
-      <w:proofErr w:type="spellStart"/>
-      <w:r>
-        <w:t>Testing</w:t>
-      </w:r>
-      <w:proofErr w:type="spellEnd"/>
-      <w:r>
-        <w:t xml:space="preserve"> – S7</w:t>
+      <w:r>
+        <w:t>Testing – S7</w:t>
       </w:r>
     </w:p>
     <w:p>
@@ -16551,15 +17166,7 @@
       </w:r>
       <w:r>
         <w:tab/>
-        <w:t>Am Ende der Entwicklungszeit sollen End-</w:t>
-      </w:r>
-      <w:proofErr w:type="spellStart"/>
-      <w:r>
-        <w:t>To</w:t>
-      </w:r>
-      <w:proofErr w:type="spellEnd"/>
-      <w:r>
-        <w:t xml:space="preserve">-End Tests </w:t>
+        <w:t xml:space="preserve">Am Ende der Entwicklungszeit sollen End-To-End Tests </w:t>
       </w:r>
       <w:r>
         <w:tab/>
@@ -16672,23 +17279,7 @@
         </w:numPr>
       </w:pPr>
       <w:r>
-        <w:t xml:space="preserve">Methoden werden wo sinnvoll getestet, private Methoden werden nicht getestet oder </w:t>
-      </w:r>
-      <w:proofErr w:type="spellStart"/>
-      <w:r>
-        <w:t>gemockt</w:t>
-      </w:r>
-      <w:proofErr w:type="spellEnd"/>
-      <w:r>
-        <w:t xml:space="preserve">. Die Datenbank wird ebenfalls </w:t>
-      </w:r>
-      <w:proofErr w:type="spellStart"/>
-      <w:r>
-        <w:t>gemockt</w:t>
-      </w:r>
-      <w:proofErr w:type="spellEnd"/>
-      <w:r>
-        <w:t>.</w:t>
+        <w:t>Methoden werden wo sinnvoll getestet, private Methoden werden nicht getestet oder gemockt. Die Datenbank wird ebenfalls gemockt.</w:t>
       </w:r>
     </w:p>
     <w:p>
@@ -16712,15 +17303,7 @@
         </w:numPr>
       </w:pPr>
       <w:r>
-        <w:t>End-</w:t>
-      </w:r>
-      <w:proofErr w:type="spellStart"/>
-      <w:r>
-        <w:t>To</w:t>
-      </w:r>
-      <w:proofErr w:type="spellEnd"/>
-      <w:r>
-        <w:t>-End Tests sind Teil der manuellen Tests und verf</w:t>
+        <w:t>End-To-End Tests sind Teil der manuellen Tests und verf</w:t>
       </w:r>
       <w:r>
         <w:t>ügen ebenfalls über ein Testskript.</w:t>
@@ -16990,13 +17573,8 @@
       </w:r>
       <w:r>
         <w:tab/>
-        <w:t xml:space="preserve">Wo nötig Code kommentieren (soll grösstenteils </w:t>
-      </w:r>
-      <w:proofErr w:type="spellStart"/>
-      <w:r>
-        <w:t>self-documenting</w:t>
-      </w:r>
-      <w:proofErr w:type="spellEnd"/>
+        <w:t>Wo nötig Code kommentieren (soll grösstenteils self-documenting</w:t>
+      </w:r>
       <w:r>
         <w:tab/>
         <w:t>1h</w:t>
@@ -17055,15 +17633,7 @@
         <w:t>Code aufräumen, unschönen C</w:t>
       </w:r>
       <w:r>
-        <w:t xml:space="preserve">ode </w:t>
-      </w:r>
-      <w:proofErr w:type="spellStart"/>
-      <w:r>
-        <w:t>refactorn</w:t>
-      </w:r>
-      <w:proofErr w:type="spellEnd"/>
-      <w:r>
-        <w:t>.</w:t>
+        <w:t>ode refactorn.</w:t>
       </w:r>
       <w:r>
         <w:tab/>
@@ -17927,15 +18497,7 @@
         <w:pStyle w:val="Main"/>
       </w:pPr>
       <w:r>
-        <w:t xml:space="preserve">Daten werden auf dem persönlichen Verzeichnis des Kandidaten auf dem Softec Server gespeichert und es werden alle Daten zusätzlich täglich auf einem </w:t>
-      </w:r>
-      <w:proofErr w:type="spellStart"/>
-      <w:r>
-        <w:t>Github</w:t>
-      </w:r>
-      <w:proofErr w:type="spellEnd"/>
-      <w:r>
-        <w:t xml:space="preserve"> Repository gespeichert. Bei Geräteverlust muss ein Ersatzgerät eingesetzt werden.</w:t>
+        <w:t>Daten werden auf dem persönlichen Verzeichnis des Kandidaten auf dem Softec Server gespeichert und es werden alle Daten zusätzlich täglich auf einem Github Repository gespeichert. Bei Geräteverlust muss ein Ersatzgerät eingesetzt werden.</w:t>
       </w:r>
     </w:p>
     <w:p>
@@ -18078,13 +18640,93 @@
     </w:p>
     <w:p>
       <w:pPr>
+        <w:pStyle w:val="Main"/>
+      </w:pPr>
+    </w:p>
+    <w:p>
+      <w:pPr>
+        <w:pStyle w:val="Main"/>
+      </w:pPr>
+      <w:r>
+        <w:rPr>
+          <w:noProof/>
+        </w:rPr>
+        <w:drawing>
+          <wp:inline distT="0" distB="0" distL="0" distR="0" wp14:anchorId="19B6C94C" wp14:editId="1ECED31A">
+            <wp:extent cx="6117590" cy="4316095"/>
+            <wp:effectExtent l="0" t="0" r="0" b="8255"/>
+            <wp:docPr id="791969844" name="Grafik 2"/>
+            <wp:cNvGraphicFramePr>
+              <a:graphicFrameLocks xmlns:a="http://schemas.openxmlformats.org/drawingml/2006/main" noChangeAspect="1"/>
+            </wp:cNvGraphicFramePr>
+            <a:graphic xmlns:a="http://schemas.openxmlformats.org/drawingml/2006/main">
+              <a:graphicData uri="http://schemas.openxmlformats.org/drawingml/2006/picture">
+                <pic:pic xmlns:pic="http://schemas.openxmlformats.org/drawingml/2006/picture">
+                  <pic:nvPicPr>
+                    <pic:cNvPr id="0" name="Picture 2"/>
+                    <pic:cNvPicPr>
+                      <a:picLocks noChangeAspect="1" noChangeArrowheads="1"/>
+                    </pic:cNvPicPr>
+                  </pic:nvPicPr>
+                  <pic:blipFill>
+                    <a:blip r:embed="rId13" cstate="print">
+                      <a:extLst>
+                        <a:ext uri="{28A0092B-C50C-407E-A947-70E740481C1C}">
+                          <a14:useLocalDpi xmlns:a14="http://schemas.microsoft.com/office/drawing/2010/main" val="0"/>
+                        </a:ext>
+                      </a:extLst>
+                    </a:blip>
+                    <a:srcRect/>
+                    <a:stretch>
+                      <a:fillRect/>
+                    </a:stretch>
+                  </pic:blipFill>
+                  <pic:spPr bwMode="auto">
+                    <a:xfrm>
+                      <a:off x="0" y="0"/>
+                      <a:ext cx="6117590" cy="4316095"/>
+                    </a:xfrm>
+                    <a:prstGeom prst="rect">
+                      <a:avLst/>
+                    </a:prstGeom>
+                    <a:noFill/>
+                    <a:ln>
+                      <a:noFill/>
+                    </a:ln>
+                  </pic:spPr>
+                </pic:pic>
+              </a:graphicData>
+            </a:graphic>
+          </wp:inline>
+        </w:drawing>
+      </w:r>
+    </w:p>
+    <w:p>
+      <w:pPr>
         <w:pStyle w:val="Formatvorlage1"/>
       </w:pPr>
-      <w:bookmarkStart w:id="36" w:name="_Toc161903158"/>
-      <w:r>
+      <w:bookmarkStart w:id="35" w:name="_Toc161903158"/>
+      <w:r>
+        <w:t>Machbarkeit</w:t>
+      </w:r>
+    </w:p>
+    <w:p>
+      <w:pPr>
+        <w:pStyle w:val="Main"/>
+      </w:pPr>
+      <w:r>
+        <w:t>Der Planung nach ist der Jira Synchronizer für das interne Leistungserfassungssystem innerhalb des vorgegebenen Zeitrahmens der IPA umsetzbar.</w:t>
+      </w:r>
+    </w:p>
+    <w:p>
+      <w:pPr>
+        <w:pStyle w:val="Formatvorlage1"/>
+      </w:pPr>
+      <w:r>
+        <w:lastRenderedPageBreak/>
         <w:t>Zeitplan</w:t>
       </w:r>
-      <w:bookmarkEnd w:id="36"/>
+      <w:bookmarkEnd w:id="35"/>
     </w:p>
     <w:p>
       <w:pPr>
@@ -18099,6 +18741,46 @@
     </w:p>
     <w:p>
       <w:pPr>
+        <w:pStyle w:val="Formatvorlage2"/>
+      </w:pPr>
+      <w:r>
+        <w:t>Soll-Ist Vergleich</w:t>
+      </w:r>
+    </w:p>
+    <w:p>
+      <w:pPr>
+        <w:pStyle w:val="Main"/>
+      </w:pPr>
+      <w:r>
+        <w:t>TODO</w:t>
+      </w:r>
+    </w:p>
+    <w:p>
+      <w:pPr>
+        <w:pStyle w:val="Formatvorlage2"/>
+      </w:pPr>
+      <w:r>
+        <w:t>Fazit</w:t>
+      </w:r>
+    </w:p>
+    <w:p>
+      <w:pPr>
+        <w:pStyle w:val="Main"/>
+      </w:pPr>
+      <w:r>
+        <w:t>TODO</w:t>
+      </w:r>
+    </w:p>
+    <w:p>
+      <w:pPr>
+        <w:pStyle w:val="Main"/>
+      </w:pPr>
+      <w:r>
+        <w:t>Zeitplan mit finalem Zeitplan ersetzen! TODO</w:t>
+      </w:r>
+    </w:p>
+    <w:p>
+      <w:pPr>
         <w:pStyle w:val="Main"/>
       </w:pPr>
       <w:r>
@@ -18106,7 +18788,7 @@
           <w:noProof/>
         </w:rPr>
         <w:drawing>
-          <wp:inline distT="0" distB="0" distL="0" distR="0" wp14:anchorId="655E33BD" wp14:editId="32B58FAA">
+          <wp:inline distT="0" distB="0" distL="0" distR="0" wp14:anchorId="655E33BD" wp14:editId="43A7FE2D">
             <wp:extent cx="5669280" cy="4457700"/>
             <wp:effectExtent l="0" t="0" r="7620" b="0"/>
             <wp:docPr id="1110275393" name="Grafik 5"/>
@@ -18123,7 +18805,7 @@
                     </pic:cNvPicPr>
                   </pic:nvPicPr>
                   <pic:blipFill>
-                    <a:blip r:embed="rId9" cstate="print">
+                    <a:blip r:embed="rId14" cstate="print">
                       <a:extLst>
                         <a:ext uri="{28A0092B-C50C-407E-A947-70E740481C1C}">
                           <a14:useLocalDpi xmlns:a14="http://schemas.microsoft.com/office/drawing/2010/main" val="0"/>
@@ -18185,7 +18867,7 @@
                     <pic:cNvPicPr/>
                   </pic:nvPicPr>
                   <pic:blipFill>
-                    <a:blip r:embed="rId10"/>
+                    <a:blip r:embed="rId15"/>
                     <a:stretch>
                       <a:fillRect/>
                     </a:stretch>
@@ -18216,7 +18898,7 @@
       <w:pPr>
         <w:pStyle w:val="Formatvorlage2"/>
       </w:pPr>
-      <w:bookmarkStart w:id="37" w:name="_Toc161903159"/>
+      <w:bookmarkStart w:id="36" w:name="_Toc161903159"/>
       <w:r>
         <w:lastRenderedPageBreak/>
         <w:t>Soll-Ist</w:t>
@@ -18227,7 +18909,7 @@
       <w:r>
         <w:t>Vergleich</w:t>
       </w:r>
-      <w:bookmarkEnd w:id="37"/>
+      <w:bookmarkEnd w:id="36"/>
     </w:p>
     <w:p>
       <w:pPr>
@@ -18516,7 +19198,7 @@
         <w:lastRenderedPageBreak/>
         <w:t xml:space="preserve"> </w:t>
       </w:r>
-      <w:bookmarkStart w:id="38" w:name="_Toc161903160"/>
+      <w:bookmarkStart w:id="37" w:name="_Toc161903160"/>
       <w:r>
         <w:t>Arbeit</w:t>
       </w:r>
@@ -18526,7 +19208,7 @@
       <w:r>
         <w:t>journal</w:t>
       </w:r>
-      <w:bookmarkEnd w:id="38"/>
+      <w:bookmarkEnd w:id="37"/>
     </w:p>
     <w:p>
       <w:pPr>
@@ -18830,15 +19512,7 @@
               <w:pStyle w:val="Main"/>
             </w:pPr>
             <w:r>
-              <w:t xml:space="preserve">In meiner nervöseren Anfangsphase setzte ich das </w:t>
-            </w:r>
-            <w:proofErr w:type="spellStart"/>
-            <w:r>
-              <w:t>Github</w:t>
-            </w:r>
-            <w:proofErr w:type="spellEnd"/>
-            <w:r>
-              <w:t xml:space="preserve"> Repository auf, wobei ich bei der Zeitplanung vergass dieses am Anfang aufzuschreiben und ich nun gemäss Zeitplan einen Task welcher erst auf Freitag geplant war heute schon erledigt habe. </w:t>
+              <w:t xml:space="preserve">In meiner nervöseren Anfangsphase setzte ich das Github Repository auf, wobei ich bei der Zeitplanung vergass dieses am Anfang aufzuschreiben und ich nun gemäss Zeitplan einen Task welcher erst auf Freitag geplant war heute schon erledigt habe. </w:t>
             </w:r>
           </w:p>
           <w:p>
@@ -19018,7 +19692,7 @@
                     <pic:cNvPicPr/>
                   </pic:nvPicPr>
                   <pic:blipFill>
-                    <a:blip r:embed="rId11"/>
+                    <a:blip r:embed="rId16"/>
                     <a:stretch>
                       <a:fillRect/>
                     </a:stretch>
@@ -19348,6 +20022,18 @@
             <w:r>
               <w:t xml:space="preserve"> Die Aufgabenstellung konnte schneller erledigt werden als erwartet, ich bin aktuell dem Zeitplan etwas voraus.</w:t>
             </w:r>
+            <w:r>
+              <w:t xml:space="preserve"> Der bisherige Vorsprung im Zeitplan konnte mit der Dokumentation des Projektauftrages etwas ausgebaut werden, was mich sehr </w:t>
+            </w:r>
+            <w:r>
+              <w:t>gefreut hat</w:t>
+            </w:r>
+            <w:r>
+              <w:t>, da mir aufgefallen ist, dass ich gewisse Teile der Dokumentation im Zeitplan nicht aufgeführt habe (Schlusswort zum Beispiel)</w:t>
+            </w:r>
+            <w:r>
+              <w:t xml:space="preserve">, während der Dokumentation der Ausgangslage ging jedoch wieder etwas Zeit verloren, jedoch war ich auch nach der Dokumentation der Architektur noch vor dem Zeitplan. </w:t>
+            </w:r>
           </w:p>
           <w:p>
             <w:pPr>
@@ -19403,10 +20089,7 @@
               <w:pStyle w:val="Main"/>
             </w:pPr>
             <w:r>
-              <w:rPr>
-                <w:color w:val="00B050"/>
-              </w:rPr>
-              <w:t>[Kritische Würdigung Arbeit &amp; Vorgehensweise]</w:t>
+              <w:t>Gegen Ende des Tages verliess mich die Motivation weiter an der Dokumentation zu arbeiten etwas, was sich denke ich auch in der Dokumentation wiederspiegelt. Gegen Ende der IPA werde ich die Dokumentation der Ausgangslage sowie die der Architektur nochmals durchlesen und möglicherweise nachbessern müssen.</w:t>
             </w:r>
           </w:p>
           <w:p>
@@ -22642,7 +23325,7 @@
         <w:pStyle w:val="Ebene1"/>
         <w:outlineLvl w:val="0"/>
       </w:pPr>
-      <w:bookmarkStart w:id="39" w:name="_Toc161903161"/>
+      <w:bookmarkStart w:id="38" w:name="_Toc161903161"/>
       <w:r>
         <w:lastRenderedPageBreak/>
         <w:t>T</w:t>
@@ -22653,124 +23336,658 @@
       <w:r>
         <w:t xml:space="preserve"> 2 – Projekt</w:t>
       </w:r>
+      <w:bookmarkEnd w:id="38"/>
+    </w:p>
+    <w:p>
+      <w:pPr>
+        <w:pStyle w:val="Ebene2"/>
+      </w:pPr>
+      <w:bookmarkStart w:id="39" w:name="_Toc161903162"/>
+      <w:r>
+        <w:t>Kurzfassung</w:t>
+      </w:r>
       <w:bookmarkEnd w:id="39"/>
     </w:p>
     <w:p>
       <w:pPr>
+        <w:pStyle w:val="Title2-Main"/>
+      </w:pPr>
+      <w:r>
+        <w:t>Ausgangslage</w:t>
+      </w:r>
+    </w:p>
+    <w:p>
+      <w:pPr>
+        <w:pStyle w:val="Main"/>
+      </w:pPr>
+    </w:p>
+    <w:p>
+      <w:pPr>
+        <w:pStyle w:val="Main"/>
+      </w:pPr>
+    </w:p>
+    <w:p>
+      <w:pPr>
+        <w:pStyle w:val="Title2-Main"/>
+      </w:pPr>
+      <w:r>
+        <w:t>Umsetzung</w:t>
+      </w:r>
+    </w:p>
+    <w:p>
+      <w:pPr>
+        <w:pStyle w:val="Main"/>
+      </w:pPr>
+    </w:p>
+    <w:p>
+      <w:pPr>
+        <w:pStyle w:val="Main"/>
+      </w:pPr>
+    </w:p>
+    <w:p>
+      <w:pPr>
+        <w:pStyle w:val="Title2-Main"/>
+      </w:pPr>
+      <w:r>
+        <w:t>Ergebnis</w:t>
+      </w:r>
+    </w:p>
+    <w:p>
+      <w:pPr>
+        <w:pStyle w:val="Main"/>
+      </w:pPr>
+    </w:p>
+    <w:p>
+      <w:pPr>
+        <w:pStyle w:val="Main"/>
+      </w:pPr>
+    </w:p>
+    <w:p>
+      <w:pPr>
+        <w:pStyle w:val="Main"/>
+      </w:pPr>
+      <w:r>
+        <w:br w:type="page"/>
+      </w:r>
+    </w:p>
+    <w:p>
+      <w:pPr>
         <w:pStyle w:val="Ebene2"/>
       </w:pPr>
-      <w:bookmarkStart w:id="40" w:name="_Toc161903162"/>
-      <w:r>
-        <w:t>Kurzfassung</w:t>
-      </w:r>
-      <w:bookmarkEnd w:id="40"/>
-    </w:p>
-    <w:p>
-      <w:pPr>
-        <w:pStyle w:val="Title2-Main"/>
-      </w:pPr>
-      <w:r>
-        <w:t>Ausgangslage</w:t>
-      </w:r>
-    </w:p>
-    <w:p>
-      <w:pPr>
-        <w:pStyle w:val="Main"/>
-      </w:pPr>
-    </w:p>
-    <w:p>
-      <w:pPr>
-        <w:pStyle w:val="Main"/>
-      </w:pPr>
-    </w:p>
-    <w:p>
-      <w:pPr>
-        <w:pStyle w:val="Title2-Main"/>
-      </w:pPr>
-      <w:r>
-        <w:t>Umsetzung</w:t>
-      </w:r>
-    </w:p>
-    <w:p>
-      <w:pPr>
-        <w:pStyle w:val="Main"/>
-      </w:pPr>
-    </w:p>
-    <w:p>
-      <w:pPr>
-        <w:pStyle w:val="Main"/>
-      </w:pPr>
-    </w:p>
-    <w:p>
-      <w:pPr>
-        <w:pStyle w:val="Title2-Main"/>
-      </w:pPr>
-      <w:r>
-        <w:t>Ergebnis</w:t>
-      </w:r>
-    </w:p>
-    <w:p>
-      <w:pPr>
-        <w:pStyle w:val="Main"/>
-      </w:pPr>
-    </w:p>
-    <w:p>
-      <w:pPr>
-        <w:pStyle w:val="Main"/>
-      </w:pPr>
-    </w:p>
-    <w:p>
-      <w:pPr>
-        <w:pStyle w:val="Main"/>
-      </w:pPr>
-      <w:r>
-        <w:br w:type="page"/>
-      </w:r>
-    </w:p>
-    <w:p>
-      <w:pPr>
-        <w:pStyle w:val="Ebene2"/>
-      </w:pPr>
-      <w:bookmarkStart w:id="41" w:name="_Toc161903163"/>
+      <w:bookmarkStart w:id="40" w:name="_Toc161903163"/>
       <w:r>
         <w:lastRenderedPageBreak/>
         <w:t>Ausgangslage</w:t>
       </w:r>
+      <w:bookmarkEnd w:id="40"/>
+    </w:p>
+    <w:p>
+      <w:pPr>
+        <w:pStyle w:val="Formatvorlage1"/>
+      </w:pPr>
+      <w:bookmarkStart w:id="41" w:name="_Toc161903164"/>
+      <w:r>
+        <w:t>Einleitung</w:t>
+      </w:r>
       <w:bookmarkEnd w:id="41"/>
     </w:p>
     <w:p>
       <w:pPr>
+        <w:pStyle w:val="Main"/>
+        <w:rPr>
+          <w:color w:val="00B050"/>
+        </w:rPr>
+      </w:pPr>
+      <w:r>
+        <w:t>Der Jira Synchronizer soll eine eigenständige Konsolenapplikation sein, welche ab Aufruf Daten von der Jira REST API importiert und in der LEIS Datenbank einträgt, damit diese nicht in zwei Systemen manuell eingegeben werden müssen. Das Ziel ist es, die Applikation auf dem Datenbankserver per Scheduler in regulären Abständen laufen zu lassen.</w:t>
+      </w:r>
+    </w:p>
+    <w:p>
+      <w:pPr>
+        <w:pStyle w:val="Main"/>
+        <w:rPr>
+          <w:color w:val="00B050"/>
+        </w:rPr>
+      </w:pPr>
+    </w:p>
+    <w:p>
+      <w:pPr>
         <w:pStyle w:val="Formatvorlage1"/>
       </w:pPr>
-      <w:bookmarkStart w:id="42" w:name="_Toc161903164"/>
-      <w:r>
-        <w:t>Einleitung</w:t>
-      </w:r>
-      <w:bookmarkEnd w:id="42"/>
-    </w:p>
-    <w:p>
-      <w:pPr>
-        <w:pStyle w:val="Main"/>
-        <w:rPr>
-          <w:color w:val="00B050"/>
-        </w:rPr>
-      </w:pPr>
-      <w:r>
-        <w:rPr>
-          <w:color w:val="00B050"/>
-        </w:rPr>
-        <w:t>[Beschreibe dein System (Schnittstellen, Datenbank, …)]</w:t>
-      </w:r>
+      <w:r>
+        <w:t>Jira</w:t>
+      </w:r>
+    </w:p>
+    <w:p>
+      <w:pPr>
+        <w:pStyle w:val="Main"/>
+      </w:pPr>
+      <w:r>
+        <w:t>Die Softec verwaltet ihre Kanbanboards auf Jira, Leistungen werden direkt auf den bearbeiteten Tasks im Worklog erfasst mitsamt Zeit und Beschreibung.</w:t>
+      </w:r>
+      <w:r>
+        <w:t xml:space="preserve"> In einem Task ist erfasst, zu welchem Projekt der Task gehört, und in welchem Konto im LEIS die Leistung erfasst werden soll.</w:t>
+      </w:r>
+    </w:p>
+    <w:p>
+      <w:pPr>
+        <w:pStyle w:val="Main"/>
+      </w:pPr>
+    </w:p>
+    <w:p>
+      <w:pPr>
+        <w:pStyle w:val="Main"/>
+      </w:pPr>
+      <w:r>
+        <w:t xml:space="preserve">Die Jira REST API kann mit gültigem API-Token angesteuert werden und über die Ids der Tasks kann auf deren Daten zugegriffen werden. </w:t>
+      </w:r>
+    </w:p>
+    <w:p>
+      <w:pPr>
+        <w:pStyle w:val="Formatvorlage1"/>
+      </w:pPr>
+      <w:r>
+        <w:rPr>
+          <w:noProof/>
+        </w:rPr>
+        <w:drawing>
+          <wp:anchor distT="0" distB="0" distL="114300" distR="114300" simplePos="0" relativeHeight="251665408" behindDoc="1" locked="0" layoutInCell="1" allowOverlap="1" wp14:anchorId="28CF76E5" wp14:editId="1A06B3C9">
+            <wp:simplePos x="0" y="0"/>
+            <wp:positionH relativeFrom="column">
+              <wp:posOffset>2917190</wp:posOffset>
+            </wp:positionH>
+            <wp:positionV relativeFrom="paragraph">
+              <wp:posOffset>336550</wp:posOffset>
+            </wp:positionV>
+            <wp:extent cx="3337560" cy="2685011"/>
+            <wp:effectExtent l="0" t="0" r="0" b="1270"/>
+            <wp:wrapTight wrapText="bothSides">
+              <wp:wrapPolygon edited="0">
+                <wp:start x="0" y="0"/>
+                <wp:lineTo x="0" y="21457"/>
+                <wp:lineTo x="21452" y="21457"/>
+                <wp:lineTo x="21452" y="0"/>
+                <wp:lineTo x="0" y="0"/>
+              </wp:wrapPolygon>
+            </wp:wrapTight>
+            <wp:docPr id="964303812" name="Grafik 9"/>
+            <wp:cNvGraphicFramePr>
+              <a:graphicFrameLocks xmlns:a="http://schemas.openxmlformats.org/drawingml/2006/main" noChangeAspect="1"/>
+            </wp:cNvGraphicFramePr>
+            <a:graphic xmlns:a="http://schemas.openxmlformats.org/drawingml/2006/main">
+              <a:graphicData uri="http://schemas.openxmlformats.org/drawingml/2006/picture">
+                <pic:pic xmlns:pic="http://schemas.openxmlformats.org/drawingml/2006/picture">
+                  <pic:nvPicPr>
+                    <pic:cNvPr id="0" name="Picture 9"/>
+                    <pic:cNvPicPr>
+                      <a:picLocks noChangeAspect="1" noChangeArrowheads="1"/>
+                    </pic:cNvPicPr>
+                  </pic:nvPicPr>
+                  <pic:blipFill>
+                    <a:blip r:embed="rId17" cstate="print">
+                      <a:extLst>
+                        <a:ext uri="{28A0092B-C50C-407E-A947-70E740481C1C}">
+                          <a14:useLocalDpi xmlns:a14="http://schemas.microsoft.com/office/drawing/2010/main" val="0"/>
+                        </a:ext>
+                      </a:extLst>
+                    </a:blip>
+                    <a:srcRect/>
+                    <a:stretch>
+                      <a:fillRect/>
+                    </a:stretch>
+                  </pic:blipFill>
+                  <pic:spPr bwMode="auto">
+                    <a:xfrm>
+                      <a:off x="0" y="0"/>
+                      <a:ext cx="3337560" cy="2685011"/>
+                    </a:xfrm>
+                    <a:prstGeom prst="rect">
+                      <a:avLst/>
+                    </a:prstGeom>
+                    <a:noFill/>
+                    <a:ln>
+                      <a:noFill/>
+                    </a:ln>
+                  </pic:spPr>
+                </pic:pic>
+              </a:graphicData>
+            </a:graphic>
+            <wp14:sizeRelH relativeFrom="page">
+              <wp14:pctWidth>0</wp14:pctWidth>
+            </wp14:sizeRelH>
+            <wp14:sizeRelV relativeFrom="page">
+              <wp14:pctHeight>0</wp14:pctHeight>
+            </wp14:sizeRelV>
+          </wp:anchor>
+        </w:drawing>
+      </w:r>
+      <w:r>
+        <w:t>LEIS Datenbank</w:t>
+      </w:r>
+    </w:p>
+    <w:p>
+      <w:pPr>
+        <w:pStyle w:val="Main"/>
+      </w:pPr>
+      <w:r>
+        <w:t xml:space="preserve">Eine anonymisierte Version der LEIS Datenbank wird für die Umsetzung der IPA zur Verfügung gestellt, hier ist wichtig zu erwähnen, dass die Datenbank über keine Foreign Keys verfügt, alle Beziehungen sind per Datenbanktrigger geregelt. </w:t>
+      </w:r>
+      <w:r>
+        <w:t>Nebenstehendes</w:t>
+      </w:r>
+      <w:r>
+        <w:t xml:space="preserve"> Datenbankschema ist auf die für die IPA relevanten Tabellen begrenzt, Tabellen und </w:t>
+      </w:r>
+      <w:r>
+        <w:t>Spalten,</w:t>
+      </w:r>
+      <w:r>
+        <w:t xml:space="preserve"> welche noch in der Datenbank </w:t>
+      </w:r>
+      <w:r>
+        <w:t>ergänzt</w:t>
+      </w:r>
+      <w:r>
+        <w:t xml:space="preserve"> werden müssen sind blau markiert</w:t>
+      </w:r>
+      <w:r>
+        <w:t>, die für die IPA irrelevanten Spalten sind ausgegraut</w:t>
+      </w:r>
+      <w:r>
+        <w:t>.</w:t>
+      </w:r>
+      <w:r>
+        <w:t xml:space="preserve"> Die Namensgebung</w:t>
+      </w:r>
+      <w:r>
+        <w:t xml:space="preserve"> neuer Spalten und Tabellen</w:t>
+      </w:r>
+      <w:r>
+        <w:t xml:space="preserve"> ist</w:t>
+      </w:r>
+      <w:r>
+        <w:t xml:space="preserve"> der Namensgebung der alten Datenbanktabellen und Spalten nach empfunden da unterschiedliche Naming Conventions bei künftiger Wartung verwirrend sein könnten</w:t>
+      </w:r>
+      <w:r>
+        <w:t>.</w:t>
+      </w:r>
+    </w:p>
+    <w:p>
+      <w:pPr>
+        <w:pStyle w:val="Main"/>
+      </w:pPr>
+      <w:r>
+        <w:br w:type="textWrapping" w:clear="all"/>
+      </w:r>
+    </w:p>
+    <w:p>
+      <w:pPr>
+        <w:pStyle w:val="Main"/>
+      </w:pPr>
     </w:p>
     <w:p>
       <w:pPr>
         <w:widowControl/>
         <w:spacing w:line="240" w:lineRule="auto"/>
         <w:rPr>
+          <w:b/>
+          <w:i/>
+          <w:sz w:val="40"/>
+        </w:rPr>
+      </w:pPr>
+      <w:bookmarkStart w:id="42" w:name="_Toc161903165"/>
+      <w:r>
+        <w:br w:type="page"/>
+      </w:r>
+    </w:p>
+    <w:bookmarkEnd w:id="42"/>
+    <w:p>
+      <w:pPr>
+        <w:pStyle w:val="Ebene2"/>
+      </w:pPr>
+      <w:r>
+        <w:lastRenderedPageBreak/>
+        <w:t>Architektur</w:t>
+      </w:r>
+    </w:p>
+    <w:p>
+      <w:pPr>
+        <w:pStyle w:val="Formatvorlage1"/>
+      </w:pPr>
+      <w:bookmarkStart w:id="43" w:name="_Toc161903166"/>
+      <w:r>
+        <w:t>Einleitung</w:t>
+      </w:r>
+      <w:bookmarkEnd w:id="43"/>
+    </w:p>
+    <w:p>
+      <w:pPr>
+        <w:pStyle w:val="Main"/>
+      </w:pPr>
+      <w:r>
+        <w:t>In diesem Kapitel wird die Architektur und der Aufbau der Applikation erklärt. Allfällige Anpassungen während der Implementation werden in der relevanten Implementationsdokumentation festgehalten.</w:t>
+      </w:r>
+    </w:p>
+    <w:p>
+      <w:pPr>
+        <w:pStyle w:val="Formatvorlage1"/>
+      </w:pPr>
+      <w:r>
+        <w:rPr>
+          <w:noProof/>
+        </w:rPr>
+        <w:drawing>
+          <wp:anchor distT="0" distB="0" distL="114300" distR="114300" simplePos="0" relativeHeight="251666432" behindDoc="1" locked="0" layoutInCell="1" allowOverlap="1" wp14:anchorId="0F9FF798" wp14:editId="09FE49FB">
+            <wp:simplePos x="0" y="0"/>
+            <wp:positionH relativeFrom="column">
+              <wp:posOffset>3163570</wp:posOffset>
+            </wp:positionH>
+            <wp:positionV relativeFrom="paragraph">
+              <wp:posOffset>219075</wp:posOffset>
+            </wp:positionV>
+            <wp:extent cx="2863215" cy="2849880"/>
+            <wp:effectExtent l="0" t="0" r="0" b="7620"/>
+            <wp:wrapTight wrapText="bothSides">
+              <wp:wrapPolygon edited="0">
+                <wp:start x="0" y="0"/>
+                <wp:lineTo x="0" y="21513"/>
+                <wp:lineTo x="21413" y="21513"/>
+                <wp:lineTo x="21413" y="0"/>
+                <wp:lineTo x="0" y="0"/>
+              </wp:wrapPolygon>
+            </wp:wrapTight>
+            <wp:docPr id="670222947" name="Grafik 10"/>
+            <wp:cNvGraphicFramePr>
+              <a:graphicFrameLocks xmlns:a="http://schemas.openxmlformats.org/drawingml/2006/main" noChangeAspect="1"/>
+            </wp:cNvGraphicFramePr>
+            <a:graphic xmlns:a="http://schemas.openxmlformats.org/drawingml/2006/main">
+              <a:graphicData uri="http://schemas.openxmlformats.org/drawingml/2006/picture">
+                <pic:pic xmlns:pic="http://schemas.openxmlformats.org/drawingml/2006/picture">
+                  <pic:nvPicPr>
+                    <pic:cNvPr id="0" name="Picture 10"/>
+                    <pic:cNvPicPr>
+                      <a:picLocks noChangeAspect="1" noChangeArrowheads="1"/>
+                    </pic:cNvPicPr>
+                  </pic:nvPicPr>
+                  <pic:blipFill>
+                    <a:blip r:embed="rId18" cstate="print">
+                      <a:extLst>
+                        <a:ext uri="{28A0092B-C50C-407E-A947-70E740481C1C}">
+                          <a14:useLocalDpi xmlns:a14="http://schemas.microsoft.com/office/drawing/2010/main" val="0"/>
+                        </a:ext>
+                      </a:extLst>
+                    </a:blip>
+                    <a:srcRect/>
+                    <a:stretch>
+                      <a:fillRect/>
+                    </a:stretch>
+                  </pic:blipFill>
+                  <pic:spPr bwMode="auto">
+                    <a:xfrm>
+                      <a:off x="0" y="0"/>
+                      <a:ext cx="2863215" cy="2849880"/>
+                    </a:xfrm>
+                    <a:prstGeom prst="rect">
+                      <a:avLst/>
+                    </a:prstGeom>
+                    <a:noFill/>
+                    <a:ln>
+                      <a:noFill/>
+                    </a:ln>
+                  </pic:spPr>
+                </pic:pic>
+              </a:graphicData>
+            </a:graphic>
+            <wp14:sizeRelH relativeFrom="page">
+              <wp14:pctWidth>0</wp14:pctWidth>
+            </wp14:sizeRelH>
+            <wp14:sizeRelV relativeFrom="page">
+              <wp14:pctHeight>0</wp14:pctHeight>
+            </wp14:sizeRelV>
+          </wp:anchor>
+        </w:drawing>
+      </w:r>
+      <w:r>
+        <w:t>Clean Architecture</w:t>
+      </w:r>
+    </w:p>
+    <w:p>
+      <w:pPr>
+        <w:pStyle w:val="Main"/>
+      </w:pPr>
+      <w:r>
+        <w:t>Bei dieser Applikation wird nach dem Clean Architecture Prinzip vorgegangen.</w:t>
+      </w:r>
+    </w:p>
+    <w:p>
+      <w:pPr>
+        <w:pStyle w:val="Main"/>
+      </w:pPr>
+      <w:r>
+        <w:t>Clean Architecture stellt die Geschäftslogik und das Anwendungsmodell in den Mittelpunkt der Applikation.</w:t>
+      </w:r>
+      <w:r>
+        <w:t xml:space="preserve"> Anstatt dass die Geschäftslogik vom Datenzugriff oder anderen Infrastrukturproblemen abhängt, hängen Infrastruktur- und Implementationsdetails bei der Clean Architecture vom Kern der Applikation ab. Dies wird durch die Definition von Abstracts oder Interfaces im Kern der Anwendung erreicht, die dann durch Typen in der Infrastrukturschicht implementiert werden. Eine gängige Methode zur Visualisierung dieser Architektur ist der sogenannte Onion View.</w:t>
+      </w:r>
+    </w:p>
+    <w:p>
+      <w:pPr>
+        <w:pStyle w:val="Main"/>
+      </w:pPr>
+    </w:p>
+    <w:p>
+      <w:pPr>
+        <w:pStyle w:val="Formatvorlage1"/>
+      </w:pPr>
+      <w:r>
+        <w:t>Schichtentrennung</w:t>
+      </w:r>
+    </w:p>
+    <w:p>
+      <w:pPr>
+        <w:pStyle w:val="Main"/>
+      </w:pPr>
+      <w:r>
+        <w:t>Da ich nach Clean Architecture vorgehe, kann ich meine Applikation sehr einfach in verschiedene Schichten einteilen.</w:t>
+      </w:r>
+    </w:p>
+    <w:p>
+      <w:pPr>
+        <w:pStyle w:val="Formatvorlage2"/>
+      </w:pPr>
+      <w:r>
+        <w:t>Core</w:t>
+      </w:r>
+    </w:p>
+    <w:p>
+      <w:pPr>
+        <w:pStyle w:val="Main"/>
+      </w:pPr>
+      <w:r>
+        <w:t xml:space="preserve">Das Core Projekt </w:t>
+      </w:r>
+      <w:r>
+        <w:t xml:space="preserve">übernimmt bei mir die Rolle des Application Cores, das heisst hier werden Entities, Interfaces, Data Transfer Objects (DTOs) und Services gespeichert. Die Entities werden hier aus den Tabellen der Datenbank generiert, sie sollten sich kaum oder überhaupt nicht verändern, solange sich die Datenbank nicht verändert. DTOs sind Objekte mit welchen im Application Core gearbeitet wird, sie müssen nicht alle Daten der Entities enthalten und können auch über Methoden verfügen. </w:t>
+      </w:r>
+    </w:p>
+    <w:p>
+      <w:pPr>
+        <w:pStyle w:val="Formatvorlage2"/>
+      </w:pPr>
+      <w:r>
+        <w:t>Infrastructure</w:t>
+      </w:r>
+    </w:p>
+    <w:p>
+      <w:pPr>
+        <w:pStyle w:val="Main"/>
+      </w:pPr>
+      <w:r>
+        <w:t xml:space="preserve">Im Infrastructure Projekt werden die Repositories hinterlegt mit welchen der Datenzugriff auf die Datenbank </w:t>
+      </w:r>
+      <w:r>
+        <w:t>ermöglicht wird</w:t>
+      </w:r>
+      <w:r>
+        <w:t xml:space="preserve"> und es werden Services implementiert welche die im Application Core definierten Interfaces verwenden.</w:t>
+      </w:r>
+    </w:p>
+    <w:p>
+      <w:pPr>
+        <w:pStyle w:val="Formatvorlage2"/>
+      </w:pPr>
+      <w:r>
+        <w:t>Application</w:t>
+      </w:r>
+    </w:p>
+    <w:p>
+      <w:pPr>
+        <w:pStyle w:val="Main"/>
+      </w:pPr>
+      <w:r>
+        <w:t xml:space="preserve">Das Application Projekt ist in dieser Applikation das Gegenstück zum User Interface in der Onion View. Im Application Projekt sind Controller, View Models und das Program.cs vorhanden. Die Controller kommunizieren mit der Infrastructure, um Daten zu manipulieren, die View Models sind Klassen welche nur diese Informationen enthalten welche während der Laufzeit der Applikation auch wirklich benötigt werden. </w:t>
+      </w:r>
+    </w:p>
+    <w:p>
+      <w:pPr>
+        <w:pStyle w:val="Main"/>
+      </w:pPr>
+      <w:r>
+        <w:t>Die Konfiguration der ganzen Applikation findet im Program.cs statt.</w:t>
+      </w:r>
+    </w:p>
+    <w:p>
+      <w:pPr>
+        <w:pStyle w:val="Formatvorlage2"/>
+      </w:pPr>
+      <w:r>
+        <w:lastRenderedPageBreak/>
+        <w:t>Unit Tests</w:t>
+      </w:r>
+    </w:p>
+    <w:p>
+      <w:pPr>
+        <w:pStyle w:val="Main"/>
+      </w:pPr>
+      <w:r>
+        <w:t>Da die Applikation exklusiv in C# geschrieben ist können Unit Tests im ganzen Programm verwendet werden. Insbesondere im Core Projekt können einfach automatische Unit Tests geschrieben werden, da das Core Projekt keine äusseren Abhängigkeiten aufweist. Auch das Infrastructure und Application Projekt können gut mit Unit Tests abgedeckt werden, wobei äussere Abhängigkeiten (wie zum Beispiel die Datenbank oder Jira API) gemockt werden müssen.</w:t>
+      </w:r>
+    </w:p>
+    <w:p>
+      <w:pPr>
+        <w:pStyle w:val="Formatvorlage3"/>
+      </w:pPr>
+      <w:r>
+        <w:t>NSubstitute</w:t>
+      </w:r>
+    </w:p>
+    <w:p>
+      <w:pPr>
+        <w:pStyle w:val="Main"/>
+      </w:pPr>
+      <w:r>
+        <w:t>Bei NSubstitute handelt es sich um ein NuGet Package welches das Mocken innerhalb eines Tests erleichtert. Objekte können mit NSubstitute gemockt werden wonach die Rückgabewerte einzelner Methoden der Instanzen definiert werden können.</w:t>
+      </w:r>
+    </w:p>
+    <w:p>
+      <w:pPr>
+        <w:pStyle w:val="Main"/>
+      </w:pPr>
+      <w:r>
+        <w:t>Hier ein Beispiel:</w:t>
+      </w:r>
+    </w:p>
+    <w:p>
+      <w:pPr>
+        <w:pStyle w:val="Code"/>
+      </w:pPr>
+      <w:r>
+        <w:t>calculator = Substitute.For&lt;ICalculator&gt;();</w:t>
+      </w:r>
+    </w:p>
+    <w:p>
+      <w:pPr>
+        <w:pStyle w:val="Code"/>
+      </w:pPr>
+      <w:r>
+        <w:t>calculator.Add(1, 2).Returns(3);</w:t>
+      </w:r>
+    </w:p>
+    <w:p>
+      <w:pPr>
+        <w:pStyle w:val="Main"/>
+      </w:pPr>
+      <w:r>
+        <w:t>Mit diesen beiden Zeilen wurde definiert dass die Add Methode der calculator Instanz des Interface ICalculator mit den Eingabewerten 1 und 2 immer 3 zurück gibt.</w:t>
+      </w:r>
+    </w:p>
+    <w:p>
+      <w:pPr>
+        <w:pStyle w:val="Formatvorlage3"/>
+      </w:pPr>
+      <w:r>
+        <w:t>Fluent Assertions</w:t>
+      </w:r>
+    </w:p>
+    <w:p>
+      <w:pPr>
+        <w:pStyle w:val="Main"/>
+      </w:pPr>
+      <w:r>
+        <w:t xml:space="preserve">Fluent Assertions wurde für schönere und lesbarere Tests entwickelt. Fluent Assertions ermöglicht es, den Assert Schritt eines Testes sprachlich flüssig zu formulieren und verhindert mit seiner organischen Ausdrücken Inkonsistenzen zwischen Tests. Als Beispiel wird direkt </w:t>
+      </w:r>
+      <w:r>
+        <w:t>das gemockte Objekt von NSubstitute verwendet.</w:t>
+      </w:r>
+    </w:p>
+    <w:p>
+      <w:pPr>
+        <w:pStyle w:val="Code"/>
+      </w:pPr>
+      <w:r>
+        <w:t>result = calculator.Add(1, 2);</w:t>
+      </w:r>
+    </w:p>
+    <w:p>
+      <w:pPr>
+        <w:pStyle w:val="Code"/>
+      </w:pPr>
+      <w:r>
+        <w:t>result.Should().Be(3);</w:t>
+      </w:r>
+    </w:p>
+    <w:p>
+      <w:pPr>
+        <w:pStyle w:val="Formatvorlage1"/>
+        <w:rPr>
           <w:rFonts w:ascii="Imago" w:hAnsi="Imago"/>
-        </w:rPr>
-      </w:pPr>
-      <w:r>
+          <w:lang w:val="en-US"/>
+        </w:rPr>
+      </w:pPr>
+      <w:r>
+        <w:rPr>
+          <w:lang w:val="en-US"/>
+        </w:rPr>
+        <w:t>Klassendiagramm</w:t>
+      </w:r>
+    </w:p>
+    <w:p>
+      <w:pPr>
+        <w:pStyle w:val="Main"/>
+        <w:rPr>
+          <w:lang w:val="en-US"/>
+        </w:rPr>
+      </w:pPr>
+      <w:r>
+        <w:rPr>
+          <w:lang w:val="en-US"/>
+        </w:rPr>
+        <w:t>TODO</w:t>
+      </w:r>
+      <w:r>
+        <w:rPr>
+          <w:lang w:val="en-US"/>
+        </w:rPr>
         <w:br w:type="page"/>
       </w:r>
     </w:p>
@@ -22778,91 +23995,28 @@
       <w:pPr>
         <w:pStyle w:val="Ebene2"/>
       </w:pPr>
-      <w:bookmarkStart w:id="43" w:name="_Toc161903165"/>
-      <w:r>
-        <w:lastRenderedPageBreak/>
-        <w:t>Funktionalitätsumsetzung</w:t>
-      </w:r>
-      <w:bookmarkEnd w:id="43"/>
-    </w:p>
-    <w:p>
-      <w:pPr>
-        <w:pStyle w:val="Formatvorlage1"/>
-      </w:pPr>
-      <w:bookmarkStart w:id="44" w:name="_Toc161903166"/>
-      <w:r>
-        <w:t>Einleitung</w:t>
-      </w:r>
-      <w:bookmarkEnd w:id="44"/>
-    </w:p>
-    <w:p>
-      <w:pPr>
-        <w:pStyle w:val="Main"/>
-        <w:rPr>
-          <w:color w:val="00B050"/>
-        </w:rPr>
-      </w:pPr>
-      <w:r>
-        <w:rPr>
-          <w:color w:val="00B050"/>
-        </w:rPr>
-        <w:t>[Dokumentiere deine Implementation + Relevante Themen / Methoden</w:t>
-      </w:r>
-      <w:r>
-        <w:rPr>
-          <w:color w:val="00B050"/>
-        </w:rPr>
-        <w:t xml:space="preserve"> + Gedankenwege</w:t>
-      </w:r>
-      <w:r>
-        <w:rPr>
-          <w:color w:val="00B050"/>
-        </w:rPr>
-        <w:t>]</w:t>
-      </w:r>
-    </w:p>
-    <w:p>
-      <w:pPr>
-        <w:pStyle w:val="Main"/>
-      </w:pPr>
-    </w:p>
-    <w:p>
-      <w:pPr>
-        <w:widowControl/>
-        <w:spacing w:line="240" w:lineRule="auto"/>
-        <w:rPr>
-          <w:rFonts w:ascii="Imago" w:hAnsi="Imago"/>
-        </w:rPr>
-      </w:pPr>
-      <w:r>
-        <w:br w:type="page"/>
-      </w:r>
-    </w:p>
-    <w:p>
-      <w:pPr>
-        <w:pStyle w:val="Ebene2"/>
-      </w:pPr>
-      <w:r>
+      <w:r>
+        <w:rPr>
+          <w:lang w:val="en-US"/>
+        </w:rPr>
         <w:lastRenderedPageBreak/>
         <w:t xml:space="preserve"> </w:t>
       </w:r>
-      <w:bookmarkStart w:id="45" w:name="_Toc161903167"/>
-      <w:proofErr w:type="spellStart"/>
+      <w:bookmarkStart w:id="44" w:name="_Toc161903167"/>
       <w:r>
         <w:t>Testing</w:t>
       </w:r>
+      <w:bookmarkEnd w:id="44"/>
+    </w:p>
+    <w:p>
+      <w:pPr>
+        <w:pStyle w:val="Formatvorlage1"/>
+      </w:pPr>
+      <w:bookmarkStart w:id="45" w:name="_Toc161903168"/>
+      <w:r>
+        <w:t>Einleitung</w:t>
+      </w:r>
       <w:bookmarkEnd w:id="45"/>
-      <w:proofErr w:type="spellEnd"/>
-    </w:p>
-    <w:p>
-      <w:pPr>
-        <w:pStyle w:val="Formatvorlage1"/>
-      </w:pPr>
-      <w:bookmarkStart w:id="46" w:name="_Toc161903168"/>
-      <w:r>
-        <w:t>Einleitung</w:t>
-      </w:r>
-      <w:bookmarkEnd w:id="46"/>
     </w:p>
     <w:p>
       <w:pPr>
@@ -22875,21 +24029,7 @@
         <w:rPr>
           <w:color w:val="00B050"/>
         </w:rPr>
-        <w:t xml:space="preserve">[Beschreibe: Warum ist </w:t>
-      </w:r>
-      <w:proofErr w:type="spellStart"/>
-      <w:r>
-        <w:rPr>
-          <w:color w:val="00B050"/>
-        </w:rPr>
-        <w:t>Testing</w:t>
-      </w:r>
-      <w:proofErr w:type="spellEnd"/>
-      <w:r>
-        <w:rPr>
-          <w:color w:val="00B050"/>
-        </w:rPr>
-        <w:t xml:space="preserve"> wichtig]</w:t>
+        <w:t>[Beschreibe: Warum ist Testing wichtig]</w:t>
       </w:r>
     </w:p>
     <w:p>
@@ -22904,10 +24044,25 @@
       <w:pPr>
         <w:pStyle w:val="Formatvorlage1"/>
       </w:pPr>
-      <w:bookmarkStart w:id="47" w:name="_Toc161903169"/>
+      <w:bookmarkStart w:id="46" w:name="_Toc161903169"/>
       <w:r>
         <w:t>Umfeld</w:t>
       </w:r>
+      <w:bookmarkEnd w:id="46"/>
+    </w:p>
+    <w:p>
+      <w:pPr>
+        <w:pStyle w:val="Main"/>
+      </w:pPr>
+    </w:p>
+    <w:p>
+      <w:pPr>
+        <w:pStyle w:val="Formatvorlage2"/>
+      </w:pPr>
+      <w:bookmarkStart w:id="47" w:name="_Toc161903170"/>
+      <w:r>
+        <w:t>Testanlage</w:t>
+      </w:r>
       <w:bookmarkEnd w:id="47"/>
     </w:p>
     <w:p>
@@ -22919,26 +24074,11 @@
       <w:pPr>
         <w:pStyle w:val="Formatvorlage2"/>
       </w:pPr>
-      <w:bookmarkStart w:id="48" w:name="_Toc161903170"/>
-      <w:r>
-        <w:t>Testanlage</w:t>
+      <w:bookmarkStart w:id="48" w:name="_Toc161903171"/>
+      <w:r>
+        <w:t>Mittel und Methoden</w:t>
       </w:r>
       <w:bookmarkEnd w:id="48"/>
-    </w:p>
-    <w:p>
-      <w:pPr>
-        <w:pStyle w:val="Main"/>
-      </w:pPr>
-    </w:p>
-    <w:p>
-      <w:pPr>
-        <w:pStyle w:val="Formatvorlage2"/>
-      </w:pPr>
-      <w:bookmarkStart w:id="49" w:name="_Toc161903171"/>
-      <w:r>
-        <w:t>Mittel und Methoden</w:t>
-      </w:r>
-      <w:bookmarkEnd w:id="49"/>
     </w:p>
     <w:p>
       <w:pPr>
@@ -22952,11 +24092,11 @@
       <w:pPr>
         <w:pStyle w:val="Formatvorlage1"/>
       </w:pPr>
-      <w:bookmarkStart w:id="50" w:name="_Toc161903172"/>
+      <w:bookmarkStart w:id="49" w:name="_Toc161903172"/>
       <w:r>
         <w:t>Testdrehbuch</w:t>
       </w:r>
-      <w:bookmarkEnd w:id="50"/>
+      <w:bookmarkEnd w:id="49"/>
     </w:p>
     <w:p>
       <w:pPr>
@@ -22987,11 +24127,11 @@
       <w:pPr>
         <w:pStyle w:val="Formatvorlage1"/>
       </w:pPr>
-      <w:bookmarkStart w:id="51" w:name="_Toc161903173"/>
+      <w:bookmarkStart w:id="50" w:name="_Toc161903173"/>
       <w:r>
         <w:t>Testprotokoll</w:t>
       </w:r>
-      <w:bookmarkEnd w:id="51"/>
+      <w:bookmarkEnd w:id="50"/>
     </w:p>
     <w:p>
       <w:pPr>
@@ -23022,11 +24162,11 @@
       <w:pPr>
         <w:pStyle w:val="Formatvorlage2"/>
       </w:pPr>
-      <w:bookmarkStart w:id="52" w:name="_Toc161903174"/>
+      <w:bookmarkStart w:id="51" w:name="_Toc161903174"/>
       <w:r>
         <w:t>Unit-Tests</w:t>
       </w:r>
-      <w:bookmarkEnd w:id="52"/>
+      <w:bookmarkEnd w:id="51"/>
     </w:p>
     <w:p>
       <w:pPr>
@@ -23057,11 +24197,11 @@
       <w:pPr>
         <w:pStyle w:val="Formatvorlage2"/>
       </w:pPr>
-      <w:bookmarkStart w:id="53" w:name="_Toc161903175"/>
+      <w:bookmarkStart w:id="52" w:name="_Toc161903175"/>
       <w:r>
         <w:t>Abnahmetests</w:t>
       </w:r>
-      <w:bookmarkEnd w:id="53"/>
+      <w:bookmarkEnd w:id="52"/>
     </w:p>
     <w:p>
       <w:pPr>
@@ -23095,21 +24235,21 @@
       <w:pPr>
         <w:pStyle w:val="Formatvorlage1"/>
       </w:pPr>
-      <w:bookmarkStart w:id="54" w:name="_Toc161903176"/>
+      <w:bookmarkStart w:id="53" w:name="_Toc161903176"/>
       <w:r>
         <w:t>Testreport</w:t>
       </w:r>
+      <w:bookmarkEnd w:id="53"/>
+    </w:p>
+    <w:p>
+      <w:pPr>
+        <w:pStyle w:val="Formatvorlage2"/>
+      </w:pPr>
+      <w:bookmarkStart w:id="54" w:name="_Toc161903177"/>
+      <w:r>
+        <w:t>Resultatübersicht</w:t>
+      </w:r>
       <w:bookmarkEnd w:id="54"/>
-    </w:p>
-    <w:p>
-      <w:pPr>
-        <w:pStyle w:val="Formatvorlage2"/>
-      </w:pPr>
-      <w:bookmarkStart w:id="55" w:name="_Toc161903177"/>
-      <w:r>
-        <w:t>Resultatübersicht</w:t>
-      </w:r>
-      <w:bookmarkEnd w:id="55"/>
     </w:p>
     <w:p>
       <w:pPr>
@@ -23146,7 +24286,7 @@
           <w:sz w:val="32"/>
         </w:rPr>
       </w:pPr>
-      <w:bookmarkStart w:id="56" w:name="_Toc161903178"/>
+      <w:bookmarkStart w:id="55" w:name="_Toc161903178"/>
       <w:r>
         <w:rPr>
           <w:rStyle w:val="MainZchn"/>
@@ -23155,7 +24295,7 @@
         </w:rPr>
         <w:t>Auswertung</w:t>
       </w:r>
-      <w:bookmarkEnd w:id="56"/>
+      <w:bookmarkEnd w:id="55"/>
     </w:p>
     <w:p>
       <w:pPr>
@@ -23185,142 +24325,140 @@
         <w:lastRenderedPageBreak/>
         <w:t xml:space="preserve"> </w:t>
       </w:r>
-      <w:bookmarkStart w:id="57" w:name="_Toc161903179"/>
+      <w:bookmarkStart w:id="56" w:name="_Toc161903179"/>
       <w:r>
         <w:t>Schlusswort</w:t>
       </w:r>
+      <w:bookmarkEnd w:id="56"/>
+    </w:p>
+    <w:p>
+      <w:pPr>
+        <w:pStyle w:val="Formatvorlage1"/>
+      </w:pPr>
+      <w:bookmarkStart w:id="57" w:name="_Toc161903180"/>
+      <w:r>
+        <w:t>Fazit</w:t>
+      </w:r>
       <w:bookmarkEnd w:id="57"/>
     </w:p>
     <w:p>
       <w:pPr>
+        <w:pStyle w:val="Main"/>
+        <w:rPr>
+          <w:color w:val="00B050"/>
+        </w:rPr>
+      </w:pPr>
+      <w:r>
+        <w:rPr>
+          <w:color w:val="00B050"/>
+        </w:rPr>
+        <w:t>[Kritisch Würdigen, Schlüsse ziehen, Erfolge / Misserfolge, Gelerntes, Persönliche Bilanz]</w:t>
+      </w:r>
+    </w:p>
+    <w:p>
+      <w:pPr>
+        <w:pStyle w:val="Main"/>
+      </w:pPr>
+    </w:p>
+    <w:p>
+      <w:pPr>
+        <w:pStyle w:val="Formatvorlage2"/>
+      </w:pPr>
+      <w:bookmarkStart w:id="58" w:name="_Toc161903181"/>
+      <w:r>
+        <w:t>Projektplanung</w:t>
+      </w:r>
+      <w:bookmarkEnd w:id="58"/>
+    </w:p>
+    <w:p>
+      <w:pPr>
+        <w:pStyle w:val="Main"/>
+      </w:pPr>
+    </w:p>
+    <w:p>
+      <w:pPr>
+        <w:pStyle w:val="Formatvorlage3"/>
+      </w:pPr>
+      <w:bookmarkStart w:id="59" w:name="_Toc161903182"/>
+      <w:r>
+        <w:t>Zeitplanung</w:t>
+      </w:r>
+      <w:bookmarkEnd w:id="59"/>
+    </w:p>
+    <w:p>
+      <w:pPr>
+        <w:pStyle w:val="Main"/>
+      </w:pPr>
+    </w:p>
+    <w:p>
+      <w:pPr>
+        <w:pStyle w:val="Formatvorlage3"/>
+      </w:pPr>
+      <w:bookmarkStart w:id="60" w:name="_Toc161903183"/>
+      <w:r>
+        <w:t>Projektmethode</w:t>
+      </w:r>
+      <w:bookmarkEnd w:id="60"/>
+    </w:p>
+    <w:p>
+      <w:pPr>
+        <w:pStyle w:val="Main"/>
+      </w:pPr>
+    </w:p>
+    <w:p>
+      <w:pPr>
+        <w:pStyle w:val="Formatvorlage2"/>
+      </w:pPr>
+      <w:bookmarkStart w:id="61" w:name="_Toc161903184"/>
+      <w:r>
+        <w:t>Implementation</w:t>
+      </w:r>
+      <w:bookmarkEnd w:id="61"/>
+    </w:p>
+    <w:p>
+      <w:pPr>
+        <w:pStyle w:val="Main"/>
+      </w:pPr>
+    </w:p>
+    <w:p>
+      <w:pPr>
+        <w:pStyle w:val="Formatvorlage2"/>
+      </w:pPr>
+      <w:bookmarkStart w:id="62" w:name="_Toc161903185"/>
+      <w:r>
+        <w:t>Dokumentation</w:t>
+      </w:r>
+      <w:bookmarkEnd w:id="62"/>
+    </w:p>
+    <w:p>
+      <w:pPr>
+        <w:pStyle w:val="Main"/>
+      </w:pPr>
+    </w:p>
+    <w:p>
+      <w:pPr>
+        <w:pStyle w:val="Formatvorlage2"/>
+      </w:pPr>
+      <w:bookmarkStart w:id="63" w:name="_Toc161903186"/>
+      <w:r>
+        <w:t>Testing</w:t>
+      </w:r>
+      <w:bookmarkEnd w:id="63"/>
+    </w:p>
+    <w:p>
+      <w:pPr>
+        <w:pStyle w:val="Main"/>
+      </w:pPr>
+    </w:p>
+    <w:p>
+      <w:pPr>
         <w:pStyle w:val="Formatvorlage1"/>
       </w:pPr>
-      <w:bookmarkStart w:id="58" w:name="_Toc161903180"/>
-      <w:r>
-        <w:t>Fazit</w:t>
-      </w:r>
-      <w:bookmarkEnd w:id="58"/>
-    </w:p>
-    <w:p>
-      <w:pPr>
-        <w:pStyle w:val="Main"/>
-        <w:rPr>
-          <w:color w:val="00B050"/>
-        </w:rPr>
-      </w:pPr>
-      <w:r>
-        <w:rPr>
-          <w:color w:val="00B050"/>
-        </w:rPr>
-        <w:t>[Kritisch Würdigen, Schlüsse ziehen, Erfolge / Misserfolge, Gelerntes, Persönliche Bilanz]</w:t>
-      </w:r>
-    </w:p>
-    <w:p>
-      <w:pPr>
-        <w:pStyle w:val="Main"/>
-      </w:pPr>
-    </w:p>
-    <w:p>
-      <w:pPr>
-        <w:pStyle w:val="Formatvorlage2"/>
-      </w:pPr>
-      <w:bookmarkStart w:id="59" w:name="_Toc161903181"/>
-      <w:r>
-        <w:t>Projektplanung</w:t>
-      </w:r>
-      <w:bookmarkEnd w:id="59"/>
-    </w:p>
-    <w:p>
-      <w:pPr>
-        <w:pStyle w:val="Main"/>
-      </w:pPr>
-    </w:p>
-    <w:p>
-      <w:pPr>
-        <w:pStyle w:val="Formatvorlage3"/>
-      </w:pPr>
-      <w:bookmarkStart w:id="60" w:name="_Toc161903182"/>
-      <w:r>
-        <w:t>Zeitplanung</w:t>
-      </w:r>
-      <w:bookmarkEnd w:id="60"/>
-    </w:p>
-    <w:p>
-      <w:pPr>
-        <w:pStyle w:val="Main"/>
-      </w:pPr>
-    </w:p>
-    <w:p>
-      <w:pPr>
-        <w:pStyle w:val="Formatvorlage3"/>
-      </w:pPr>
-      <w:bookmarkStart w:id="61" w:name="_Toc161903183"/>
-      <w:r>
-        <w:t>Projektmethode</w:t>
-      </w:r>
-      <w:bookmarkEnd w:id="61"/>
-    </w:p>
-    <w:p>
-      <w:pPr>
-        <w:pStyle w:val="Main"/>
-      </w:pPr>
-    </w:p>
-    <w:p>
-      <w:pPr>
-        <w:pStyle w:val="Formatvorlage2"/>
-      </w:pPr>
-      <w:bookmarkStart w:id="62" w:name="_Toc161903184"/>
-      <w:r>
-        <w:t>Implementation</w:t>
-      </w:r>
-      <w:bookmarkEnd w:id="62"/>
-    </w:p>
-    <w:p>
-      <w:pPr>
-        <w:pStyle w:val="Main"/>
-      </w:pPr>
-    </w:p>
-    <w:p>
-      <w:pPr>
-        <w:pStyle w:val="Formatvorlage2"/>
-      </w:pPr>
-      <w:bookmarkStart w:id="63" w:name="_Toc161903185"/>
-      <w:r>
-        <w:t>Dokumentation</w:t>
-      </w:r>
-      <w:bookmarkEnd w:id="63"/>
-    </w:p>
-    <w:p>
-      <w:pPr>
-        <w:pStyle w:val="Main"/>
-      </w:pPr>
-    </w:p>
-    <w:p>
-      <w:pPr>
-        <w:pStyle w:val="Formatvorlage2"/>
-      </w:pPr>
-      <w:bookmarkStart w:id="64" w:name="_Toc161903186"/>
-      <w:proofErr w:type="spellStart"/>
-      <w:r>
-        <w:t>Testing</w:t>
+      <w:bookmarkStart w:id="64" w:name="_Toc161903187"/>
+      <w:r>
+        <w:t>Nächste Schritte</w:t>
       </w:r>
       <w:bookmarkEnd w:id="64"/>
-      <w:proofErr w:type="spellEnd"/>
-    </w:p>
-    <w:p>
-      <w:pPr>
-        <w:pStyle w:val="Main"/>
-      </w:pPr>
-    </w:p>
-    <w:p>
-      <w:pPr>
-        <w:pStyle w:val="Formatvorlage1"/>
-      </w:pPr>
-      <w:bookmarkStart w:id="65" w:name="_Toc161903187"/>
-      <w:r>
-        <w:t>Nächste Schritte</w:t>
-      </w:r>
-      <w:bookmarkEnd w:id="65"/>
     </w:p>
     <w:p>
       <w:pPr>
@@ -23344,11 +24482,11 @@
         <w:lastRenderedPageBreak/>
         <w:t xml:space="preserve"> </w:t>
       </w:r>
-      <w:bookmarkStart w:id="66" w:name="_Toc161903188"/>
+      <w:bookmarkStart w:id="65" w:name="_Toc161903188"/>
       <w:r>
         <w:t>Verzeichnisse</w:t>
       </w:r>
-      <w:bookmarkEnd w:id="66"/>
+      <w:bookmarkEnd w:id="65"/>
     </w:p>
     <w:p>
       <w:pPr>
@@ -23383,10 +24521,10 @@
           <w:noProof/>
         </w:rPr>
         <w:sectPr>
-          <w:headerReference w:type="default" r:id="rId12"/>
-          <w:footerReference w:type="default" r:id="rId13"/>
-          <w:headerReference w:type="first" r:id="rId14"/>
-          <w:footerReference w:type="first" r:id="rId15"/>
+          <w:headerReference w:type="default" r:id="rId19"/>
+          <w:footerReference w:type="default" r:id="rId20"/>
+          <w:headerReference w:type="first" r:id="rId21"/>
+          <w:footerReference w:type="first" r:id="rId22"/>
           <w:type w:val="continuous"/>
           <w:pgSz w:w="11907" w:h="16839" w:code="9"/>
           <w:pgMar w:top="1418" w:right="851" w:bottom="1134" w:left="1418" w:header="624" w:footer="567" w:gutter="0"/>
@@ -23484,11 +24622,11 @@
         <w:lastRenderedPageBreak/>
         <w:t xml:space="preserve"> </w:t>
       </w:r>
-      <w:bookmarkStart w:id="67" w:name="_Toc161903189"/>
+      <w:bookmarkStart w:id="66" w:name="_Toc161903189"/>
       <w:r>
         <w:t>Glossar</w:t>
       </w:r>
-      <w:bookmarkEnd w:id="67"/>
+      <w:bookmarkEnd w:id="66"/>
     </w:p>
     <w:p>
       <w:pPr>
@@ -23617,12 +24755,12 @@
       <w:pPr>
         <w:pStyle w:val="Formatvorlage1"/>
       </w:pPr>
-      <w:bookmarkStart w:id="68" w:name="_Toc161903190"/>
+      <w:bookmarkStart w:id="67" w:name="_Toc161903190"/>
       <w:r>
         <w:lastRenderedPageBreak/>
         <w:t>Literatur</w:t>
       </w:r>
-      <w:bookmarkEnd w:id="68"/>
+      <w:bookmarkEnd w:id="67"/>
     </w:p>
     <w:p>
       <w:pPr>
@@ -23647,7 +24785,7 @@
         <w:spacing w:after="240"/>
         <w:ind w:left="851"/>
       </w:pPr>
-      <w:hyperlink r:id="rId16" w:history="1">
+      <w:hyperlink r:id="rId23" w:history="1">
         <w:r>
           <w:rPr>
             <w:rStyle w:val="Hyperlink"/>
@@ -23674,12 +24812,12 @@
       <w:pPr>
         <w:pStyle w:val="Formatvorlage1"/>
       </w:pPr>
-      <w:bookmarkStart w:id="69" w:name="_Toc161903191"/>
+      <w:bookmarkStart w:id="68" w:name="_Toc161903191"/>
       <w:r>
         <w:lastRenderedPageBreak/>
         <w:t>Abbildungsverzeichnis</w:t>
       </w:r>
-      <w:bookmarkEnd w:id="69"/>
+      <w:bookmarkEnd w:id="68"/>
     </w:p>
     <w:p>
       <w:pPr>
@@ -23742,11 +24880,11 @@
         <w:lastRenderedPageBreak/>
         <w:t xml:space="preserve"> </w:t>
       </w:r>
-      <w:bookmarkStart w:id="70" w:name="_Toc161903192"/>
+      <w:bookmarkStart w:id="69" w:name="_Toc161903192"/>
       <w:r>
         <w:t>Anhang</w:t>
       </w:r>
-      <w:bookmarkEnd w:id="70"/>
+      <w:bookmarkEnd w:id="69"/>
     </w:p>
     <w:p>
       <w:pPr>
@@ -23756,16 +24894,11 @@
           <w:numId w:val="6"/>
         </w:numPr>
       </w:pPr>
-      <w:bookmarkStart w:id="71" w:name="_Toc161903193"/>
-      <w:proofErr w:type="spellStart"/>
-      <w:r>
-        <w:t>Git</w:t>
-      </w:r>
-      <w:proofErr w:type="spellEnd"/>
-      <w:r>
-        <w:t>-Log</w:t>
-      </w:r>
-      <w:bookmarkEnd w:id="71"/>
+      <w:bookmarkStart w:id="70" w:name="_Toc161903193"/>
+      <w:r>
+        <w:t>Git-Log</w:t>
+      </w:r>
+      <w:bookmarkEnd w:id="70"/>
     </w:p>
     <w:p>
       <w:pPr>
@@ -27273,11 +28406,12 @@
     <w:basedOn w:val="Formatvorlage2"/>
     <w:link w:val="Formatvorlage3Zchn"/>
     <w:qFormat/>
-    <w:rsid w:val="004512FD"/>
+    <w:rsid w:val="00E10A31"/>
     <w:pPr>
       <w:numPr>
         <w:ilvl w:val="3"/>
       </w:numPr>
+      <w:ind w:left="1431"/>
     </w:pPr>
     <w:rPr>
       <w:sz w:val="28"/>
@@ -27309,7 +28443,7 @@
     <w:name w:val="Formatvorlage3 Zchn"/>
     <w:basedOn w:val="Formatvorlage2Zchn"/>
     <w:link w:val="Formatvorlage3"/>
-    <w:rsid w:val="004512FD"/>
+    <w:rsid w:val="00E10A31"/>
     <w:rPr>
       <w:rFonts w:ascii="Minion" w:hAnsi="Minion"/>
       <w:i/>
@@ -27874,6 +29008,11 @@
       <w:szCs w:val="24"/>
       <w:lang w:eastAsia="de-CH"/>
     </w:rPr>
+  </w:style>
+  <w:style w:type="character" w:customStyle="1" w:styleId="rynqvb">
+    <w:name w:val="rynqvb"/>
+    <w:basedOn w:val="Absatz-Standardschriftart"/>
+    <w:rsid w:val="00A44D9F"/>
   </w:style>
 </w:styles>
 </file>

</xml_diff>